<commit_message>
update of the ppt
</commit_message>
<xml_diff>
--- a/checkpoint2/G01A - Checkpoint2.docx
+++ b/checkpoint2/G01A - Checkpoint2.docx
@@ -355,7 +355,23 @@
           <w:rFonts w:ascii="Calibri" w:eastAsia="DejaVu Sans Condensed" w:hAnsi="Calibri"/>
           <w:lang w:val="en-GB"/>
         </w:rPr>
-        <w:t>, indicator name and code, and a field for their population for each year from 1960 until 2014.</w:t>
+        <w:t>, indica</w:t>
+      </w:r>
+      <w:r>
+        <w:rPr>
+          <w:rFonts w:ascii="Calibri" w:eastAsia="DejaVu Sans Condensed" w:hAnsi="Calibri"/>
+          <w:lang w:val="en-GB"/>
+        </w:rPr>
+        <w:t>tor name and code, and a field of</w:t>
+      </w:r>
+      <w:bookmarkStart w:id="0" w:name="_GoBack"/>
+      <w:bookmarkEnd w:id="0"/>
+      <w:r>
+        <w:rPr>
+          <w:rFonts w:ascii="Calibri" w:eastAsia="DejaVu Sans Condensed" w:hAnsi="Calibri"/>
+          <w:lang w:val="en-GB"/>
+        </w:rPr>
+        <w:t xml:space="preserve"> their population for each year from 1960 until 2014.</w:t>
       </w:r>
     </w:p>
     <w:p>
@@ -645,23 +661,7 @@
           <w:rFonts w:ascii="Calibri" w:eastAsia="DejaVu Sans Condensed" w:hAnsi="Calibri" w:cs="DejaVu Sans Condensed"/>
           <w:bCs/>
         </w:rPr>
-        <w:t xml:space="preserve">Coordinates – ISO Code, Latitude, </w:t>
-      </w:r>
-      <w:proofErr w:type="gramStart"/>
-      <w:r>
-        <w:rPr>
-          <w:rFonts w:ascii="Calibri" w:eastAsia="DejaVu Sans Condensed" w:hAnsi="Calibri" w:cs="DejaVu Sans Condensed"/>
-          <w:bCs/>
-        </w:rPr>
-        <w:t>Longitude</w:t>
-      </w:r>
-      <w:proofErr w:type="gramEnd"/>
-      <w:r>
-        <w:rPr>
-          <w:rFonts w:ascii="Calibri" w:eastAsia="DejaVu Sans Condensed" w:hAnsi="Calibri" w:cs="DejaVu Sans Condensed"/>
-          <w:bCs/>
-        </w:rPr>
-        <w:t>.</w:t>
+        <w:t>Coordinates – ISO Code, Latitude, Longitude.</w:t>
       </w:r>
     </w:p>
     <w:p>
@@ -843,25 +843,7 @@
           <w:bCs/>
           <w:lang w:val="en-GB"/>
         </w:rPr>
-        <w:t xml:space="preserve"> containing </w:t>
-      </w:r>
-      <w:proofErr w:type="gramStart"/>
-      <w:r>
-        <w:rPr>
-          <w:rFonts w:ascii="Calibri" w:eastAsia="DejaVu Sans Condensed" w:hAnsi="Calibri" w:cs="DejaVu Sans Condensed"/>
-          <w:bCs/>
-          <w:lang w:val="en-GB"/>
-        </w:rPr>
-        <w:t>all the</w:t>
-      </w:r>
-      <w:proofErr w:type="gramEnd"/>
-      <w:r>
-        <w:rPr>
-          <w:rFonts w:ascii="Calibri" w:eastAsia="DejaVu Sans Condensed" w:hAnsi="Calibri" w:cs="DejaVu Sans Condensed"/>
-          <w:bCs/>
-          <w:lang w:val="en-GB"/>
-        </w:rPr>
-        <w:t xml:space="preserve"> podium finishes of the countries since 1896 until 2008. It's organized first by edition</w:t>
+        <w:t xml:space="preserve"> containing all the podium finishes of the countries since 1896 until 2008. It's organized first by edition</w:t>
       </w:r>
       <w:r>
         <w:rPr>
@@ -983,8 +965,6 @@
         </w:rPr>
         <w:t>ordinal</w:t>
       </w:r>
-      <w:bookmarkStart w:id="0" w:name="_GoBack"/>
-      <w:bookmarkEnd w:id="0"/>
       <w:r>
         <w:rPr>
           <w:rFonts w:ascii="Calibri" w:eastAsia="DejaVu Sans Condensed" w:hAnsi="Calibri" w:cs="DejaVu Sans Condensed"/>

</xml_diff>

<commit_message>
fix coefficient csv, doc check 2
</commit_message>
<xml_diff>
--- a/checkpoint2/G01A - Checkpoint2.docx
+++ b/checkpoint2/G01A - Checkpoint2.docx
@@ -111,6 +111,7 @@
           <w:rFonts w:ascii="Calibri" w:eastAsia="DejaVu Sans Condensed" w:hAnsi="Calibri" w:cs="DejaVu Sans Condensed"/>
           <w:b/>
           <w:bCs/>
+          <w:sz w:val="22"/>
           <w:lang w:val="en-GB"/>
         </w:rPr>
       </w:pPr>
@@ -119,6 +120,7 @@
           <w:rFonts w:ascii="Calibri" w:eastAsia="DejaVu Sans Condensed" w:hAnsi="Calibri" w:cs="DejaVu Sans Condensed"/>
           <w:b/>
           <w:bCs/>
+          <w:sz w:val="22"/>
           <w:lang w:val="en-GB"/>
         </w:rPr>
         <w:t xml:space="preserve">1. </w:t>
@@ -128,6 +130,7 @@
           <w:rFonts w:ascii="Calibri" w:eastAsia="DejaVu Sans Condensed" w:hAnsi="Calibri" w:cs="DejaVu Sans Condensed"/>
           <w:b/>
           <w:bCs/>
+          <w:sz w:val="22"/>
           <w:lang w:val="en-GB"/>
         </w:rPr>
         <w:t>Initial Dataset</w:t>
@@ -141,12 +144,14 @@
         <w:jc w:val="both"/>
         <w:rPr>
           <w:rFonts w:ascii="Calibri" w:eastAsia="DejaVu Sans Condensed" w:hAnsi="Calibri"/>
-          <w:lang w:val="en-GB"/>
-        </w:rPr>
-      </w:pPr>
-      <w:r>
-        <w:rPr>
-          <w:rFonts w:ascii="Calibri" w:eastAsia="DejaVu Sans Condensed" w:hAnsi="Calibri"/>
+          <w:sz w:val="22"/>
+          <w:lang w:val="en-GB"/>
+        </w:rPr>
+      </w:pPr>
+      <w:r>
+        <w:rPr>
+          <w:rFonts w:ascii="Calibri" w:eastAsia="DejaVu Sans Condensed" w:hAnsi="Calibri"/>
+          <w:sz w:val="22"/>
           <w:lang w:val="en-GB"/>
         </w:rPr>
         <w:t xml:space="preserve">We have a table </w:t>
@@ -154,6 +159,7 @@
       <w:r>
         <w:rPr>
           <w:rFonts w:ascii="Calibri" w:eastAsia="DejaVu Sans Condensed" w:hAnsi="Calibri"/>
+          <w:sz w:val="22"/>
           <w:lang w:val="en-GB"/>
         </w:rPr>
         <w:t>(All W</w:t>
@@ -161,6 +167,7 @@
       <w:r>
         <w:rPr>
           <w:rFonts w:ascii="Calibri" w:eastAsia="DejaVu Sans Condensed" w:hAnsi="Calibri"/>
+          <w:sz w:val="22"/>
           <w:lang w:val="en-GB"/>
         </w:rPr>
         <w:t>inners)</w:t>
@@ -168,6 +175,7 @@
       <w:r>
         <w:rPr>
           <w:rFonts w:ascii="Calibri" w:eastAsia="DejaVu Sans Condensed" w:hAnsi="Calibri"/>
+          <w:sz w:val="22"/>
           <w:lang w:val="en-GB"/>
         </w:rPr>
         <w:t xml:space="preserve"> </w:t>
@@ -175,6 +183,7 @@
       <w:r>
         <w:rPr>
           <w:rFonts w:ascii="Calibri" w:eastAsia="DejaVu Sans Condensed" w:hAnsi="Calibri"/>
+          <w:sz w:val="22"/>
           <w:lang w:val="en-GB"/>
         </w:rPr>
         <w:t>containing all the editions of the games from 1896 until 2008, and for each there is the city and year they were at, and a set of podium finishes, which include the sport, discipline and event, and the athlete's name and country code</w:t>
@@ -182,6 +191,7 @@
       <w:r>
         <w:rPr>
           <w:rFonts w:ascii="Calibri" w:eastAsia="DejaVu Sans Condensed" w:hAnsi="Calibri"/>
+          <w:sz w:val="22"/>
           <w:lang w:val="en-GB"/>
         </w:rPr>
         <w:t xml:space="preserve"> (NOC</w:t>
@@ -189,6 +199,7 @@
       <w:r>
         <w:rPr>
           <w:rFonts w:ascii="Calibri" w:eastAsia="DejaVu Sans Condensed" w:hAnsi="Calibri"/>
+          <w:sz w:val="22"/>
           <w:lang w:val="en-GB"/>
         </w:rPr>
         <w:t>, same as IOC and 3-letter ISO)</w:t>
@@ -196,20 +207,15 @@
       <w:r>
         <w:rPr>
           <w:rFonts w:ascii="Calibri" w:eastAsia="DejaVu Sans Condensed" w:hAnsi="Calibri"/>
-          <w:lang w:val="en-GB"/>
-        </w:rPr>
-        <w:t xml:space="preserve"> and th</w:t>
-      </w:r>
-      <w:r>
-        <w:rPr>
-          <w:rFonts w:ascii="Calibri" w:eastAsia="DejaVu Sans Condensed" w:hAnsi="Calibri"/>
-          <w:lang w:val="en-GB"/>
-        </w:rPr>
-        <w:t>e medal they won.</w:t>
-      </w:r>
-      <w:r>
-        <w:rPr>
-          <w:rFonts w:ascii="Calibri" w:eastAsia="DejaVu Sans Condensed" w:hAnsi="Calibri"/>
+          <w:sz w:val="22"/>
+          <w:lang w:val="en-GB"/>
+        </w:rPr>
+        <w:t xml:space="preserve"> and the medal they won.</w:t>
+      </w:r>
+      <w:r>
+        <w:rPr>
+          <w:rFonts w:ascii="Calibri" w:eastAsia="DejaVu Sans Condensed" w:hAnsi="Calibri"/>
+          <w:sz w:val="22"/>
           <w:lang w:val="en-GB"/>
         </w:rPr>
         <w:t xml:space="preserve"> We have another table</w:t>
@@ -217,6 +223,7 @@
       <w:r>
         <w:rPr>
           <w:rFonts w:ascii="Calibri" w:eastAsia="DejaVu Sans Condensed" w:hAnsi="Calibri"/>
+          <w:sz w:val="22"/>
           <w:lang w:val="en-GB"/>
         </w:rPr>
         <w:t xml:space="preserve"> (</w:t>
@@ -224,6 +231,7 @@
       <w:r>
         <w:rPr>
           <w:rFonts w:ascii="Calibri" w:eastAsia="DejaVu Sans Condensed" w:hAnsi="Calibri"/>
+          <w:sz w:val="22"/>
           <w:lang w:val="en-GB"/>
         </w:rPr>
         <w:t>Total)</w:t>
@@ -231,6 +239,7 @@
       <w:r>
         <w:rPr>
           <w:rFonts w:ascii="Calibri" w:eastAsia="DejaVu Sans Condensed" w:hAnsi="Calibri"/>
+          <w:sz w:val="22"/>
           <w:lang w:val="en-GB"/>
         </w:rPr>
         <w:t xml:space="preserve"> with the </w:t>
@@ -238,6 +247,7 @@
       <w:r>
         <w:rPr>
           <w:rFonts w:ascii="Calibri" w:eastAsia="DejaVu Sans Condensed" w:hAnsi="Calibri"/>
+          <w:sz w:val="22"/>
           <w:lang w:val="en-GB"/>
         </w:rPr>
         <w:t>each country’s</w:t>
@@ -245,6 +255,7 @@
       <w:r>
         <w:rPr>
           <w:rFonts w:ascii="Calibri" w:eastAsia="DejaVu Sans Condensed" w:hAnsi="Calibri"/>
+          <w:sz w:val="22"/>
           <w:lang w:val="en-GB"/>
         </w:rPr>
         <w:t xml:space="preserve"> name, NOC, total medals and how many of gold, silver and bronze.</w:t>
@@ -258,12 +269,14 @@
         <w:jc w:val="both"/>
         <w:rPr>
           <w:rFonts w:ascii="Calibri" w:eastAsia="DejaVu Sans Condensed" w:hAnsi="Calibri"/>
-          <w:lang w:val="en-GB"/>
-        </w:rPr>
-      </w:pPr>
-      <w:r>
-        <w:rPr>
-          <w:rFonts w:ascii="Calibri" w:eastAsia="DejaVu Sans Condensed" w:hAnsi="Calibri"/>
+          <w:sz w:val="22"/>
+          <w:lang w:val="en-GB"/>
+        </w:rPr>
+      </w:pPr>
+      <w:r>
+        <w:rPr>
+          <w:rFonts w:ascii="Calibri" w:eastAsia="DejaVu Sans Condensed" w:hAnsi="Calibri"/>
+          <w:sz w:val="22"/>
           <w:lang w:val="en-GB"/>
         </w:rPr>
         <w:t xml:space="preserve">We have a table </w:t>
@@ -271,6 +284,7 @@
       <w:r>
         <w:rPr>
           <w:rFonts w:ascii="Calibri" w:eastAsia="DejaVu Sans Condensed" w:hAnsi="Calibri"/>
+          <w:sz w:val="22"/>
           <w:lang w:val="en-GB"/>
         </w:rPr>
         <w:t xml:space="preserve">(Codes) </w:t>
@@ -278,6 +292,7 @@
       <w:r>
         <w:rPr>
           <w:rFonts w:ascii="Calibri" w:eastAsia="DejaVu Sans Condensed" w:hAnsi="Calibri"/>
+          <w:sz w:val="22"/>
           <w:lang w:val="en-GB"/>
         </w:rPr>
         <w:t>with each country name, IOC (same as NOC) code and their ISO code.</w:t>
@@ -291,12 +306,14 @@
         <w:jc w:val="both"/>
         <w:rPr>
           <w:rFonts w:ascii="Calibri" w:eastAsia="DejaVu Sans Condensed" w:hAnsi="Calibri"/>
-          <w:lang w:val="en-GB"/>
-        </w:rPr>
-      </w:pPr>
-      <w:r>
-        <w:rPr>
-          <w:rFonts w:ascii="Calibri" w:eastAsia="DejaVu Sans Condensed" w:hAnsi="Calibri"/>
+          <w:sz w:val="22"/>
+          <w:lang w:val="en-GB"/>
+        </w:rPr>
+      </w:pPr>
+      <w:r>
+        <w:rPr>
+          <w:rFonts w:ascii="Calibri" w:eastAsia="DejaVu Sans Condensed" w:hAnsi="Calibri"/>
+          <w:sz w:val="22"/>
           <w:lang w:val="en-GB"/>
         </w:rPr>
         <w:t xml:space="preserve">We have another table </w:t>
@@ -304,6 +321,7 @@
       <w:r>
         <w:rPr>
           <w:rFonts w:ascii="Calibri" w:eastAsia="DejaVu Sans Condensed" w:hAnsi="Calibri"/>
+          <w:sz w:val="22"/>
           <w:lang w:val="en-GB"/>
         </w:rPr>
         <w:t xml:space="preserve">(Population) </w:t>
@@ -311,6 +329,7 @@
       <w:r>
         <w:rPr>
           <w:rFonts w:ascii="Calibri" w:eastAsia="DejaVu Sans Condensed" w:hAnsi="Calibri"/>
+          <w:sz w:val="22"/>
           <w:lang w:val="en-GB"/>
         </w:rPr>
         <w:t>with each country</w:t>
@@ -318,6 +337,7 @@
       <w:r>
         <w:rPr>
           <w:rFonts w:ascii="Calibri" w:eastAsia="DejaVu Sans Condensed" w:hAnsi="Calibri"/>
+          <w:sz w:val="22"/>
           <w:lang w:val="en-GB"/>
         </w:rPr>
         <w:t>’s</w:t>
@@ -325,6 +345,7 @@
       <w:r>
         <w:rPr>
           <w:rFonts w:ascii="Calibri" w:eastAsia="DejaVu Sans Condensed" w:hAnsi="Calibri"/>
+          <w:sz w:val="22"/>
           <w:lang w:val="en-GB"/>
         </w:rPr>
         <w:t xml:space="preserve"> name, country code</w:t>
@@ -332,6 +353,7 @@
       <w:r>
         <w:rPr>
           <w:rFonts w:ascii="Calibri" w:eastAsia="DejaVu Sans Condensed" w:hAnsi="Calibri"/>
+          <w:sz w:val="22"/>
           <w:lang w:val="en-GB"/>
         </w:rPr>
         <w:t xml:space="preserve"> (</w:t>
@@ -339,6 +361,7 @@
       <w:r>
         <w:rPr>
           <w:rFonts w:ascii="Calibri" w:eastAsia="DejaVu Sans Condensed" w:hAnsi="Calibri"/>
+          <w:sz w:val="22"/>
           <w:lang w:val="en-GB"/>
         </w:rPr>
         <w:t xml:space="preserve">3-letter </w:t>
@@ -346,6 +369,7 @@
       <w:r>
         <w:rPr>
           <w:rFonts w:ascii="Calibri" w:eastAsia="DejaVu Sans Condensed" w:hAnsi="Calibri"/>
+          <w:sz w:val="22"/>
           <w:lang w:val="en-GB"/>
         </w:rPr>
         <w:t>ISO)</w:t>
@@ -353,6 +377,7 @@
       <w:r>
         <w:rPr>
           <w:rFonts w:ascii="Calibri" w:eastAsia="DejaVu Sans Condensed" w:hAnsi="Calibri"/>
+          <w:sz w:val="22"/>
           <w:lang w:val="en-GB"/>
         </w:rPr>
         <w:t>, indica</w:t>
@@ -360,6 +385,7 @@
       <w:r>
         <w:rPr>
           <w:rFonts w:ascii="Calibri" w:eastAsia="DejaVu Sans Condensed" w:hAnsi="Calibri"/>
+          <w:sz w:val="22"/>
           <w:lang w:val="en-GB"/>
         </w:rPr>
         <w:t>tor name and code, and a field of</w:t>
@@ -367,6 +393,7 @@
       <w:r>
         <w:rPr>
           <w:rFonts w:ascii="Calibri" w:eastAsia="DejaVu Sans Condensed" w:hAnsi="Calibri"/>
+          <w:sz w:val="22"/>
           <w:lang w:val="en-GB"/>
         </w:rPr>
         <w:t xml:space="preserve"> their population for each year from 1960 until 2014.</w:t>
@@ -380,12 +407,14 @@
         <w:jc w:val="both"/>
         <w:rPr>
           <w:rFonts w:ascii="Calibri" w:eastAsia="DejaVu Sans Condensed" w:hAnsi="Calibri"/>
-          <w:lang w:val="en-GB"/>
-        </w:rPr>
-      </w:pPr>
-      <w:r>
-        <w:rPr>
-          <w:rFonts w:ascii="Calibri" w:eastAsia="DejaVu Sans Condensed" w:hAnsi="Calibri"/>
+          <w:sz w:val="22"/>
+          <w:lang w:val="en-GB"/>
+        </w:rPr>
+      </w:pPr>
+      <w:r>
+        <w:rPr>
+          <w:rFonts w:ascii="Calibri" w:eastAsia="DejaVu Sans Condensed" w:hAnsi="Calibri"/>
+          <w:sz w:val="22"/>
           <w:lang w:val="en-GB"/>
         </w:rPr>
         <w:t xml:space="preserve">We have </w:t>
@@ -393,6 +422,7 @@
       <w:r>
         <w:rPr>
           <w:rFonts w:ascii="Calibri" w:eastAsia="DejaVu Sans Condensed" w:hAnsi="Calibri"/>
+          <w:sz w:val="22"/>
           <w:lang w:val="en-GB"/>
         </w:rPr>
         <w:t xml:space="preserve">a </w:t>
@@ -400,6 +430,7 @@
       <w:r>
         <w:rPr>
           <w:rFonts w:ascii="Calibri" w:eastAsia="DejaVu Sans Condensed" w:hAnsi="Calibri"/>
+          <w:sz w:val="22"/>
           <w:lang w:val="en-GB"/>
         </w:rPr>
         <w:t>table</w:t>
@@ -407,6 +438,7 @@
       <w:r>
         <w:rPr>
           <w:rFonts w:ascii="Calibri" w:eastAsia="DejaVu Sans Condensed" w:hAnsi="Calibri"/>
+          <w:sz w:val="22"/>
           <w:lang w:val="en-GB"/>
         </w:rPr>
         <w:t xml:space="preserve"> (</w:t>
@@ -414,6 +446,7 @@
       <w:r>
         <w:rPr>
           <w:rFonts w:ascii="Calibri" w:eastAsia="DejaVu Sans Condensed" w:hAnsi="Calibri"/>
+          <w:sz w:val="22"/>
           <w:lang w:val="en-GB"/>
         </w:rPr>
         <w:t>Coord</w:t>
@@ -421,6 +454,7 @@
       <w:r>
         <w:rPr>
           <w:rFonts w:ascii="Calibri" w:eastAsia="DejaVu Sans Condensed" w:hAnsi="Calibri"/>
+          <w:sz w:val="22"/>
           <w:lang w:val="en-GB"/>
         </w:rPr>
         <w:t>inate</w:t>
@@ -428,6 +462,7 @@
       <w:r>
         <w:rPr>
           <w:rFonts w:ascii="Calibri" w:eastAsia="DejaVu Sans Condensed" w:hAnsi="Calibri"/>
+          <w:sz w:val="22"/>
           <w:lang w:val="en-GB"/>
         </w:rPr>
         <w:t>s</w:t>
@@ -435,6 +470,7 @@
       <w:r>
         <w:rPr>
           <w:rFonts w:ascii="Calibri" w:eastAsia="DejaVu Sans Condensed" w:hAnsi="Calibri"/>
+          <w:sz w:val="22"/>
           <w:lang w:val="en-GB"/>
         </w:rPr>
         <w:t>)</w:t>
@@ -442,6 +478,7 @@
       <w:r>
         <w:rPr>
           <w:rFonts w:ascii="Calibri" w:eastAsia="DejaVu Sans Condensed" w:hAnsi="Calibri"/>
+          <w:sz w:val="22"/>
           <w:lang w:val="en-GB"/>
         </w:rPr>
         <w:t xml:space="preserve"> to know the coordinates of each country, which has its 2</w:t>
@@ -449,6 +486,7 @@
       <w:r>
         <w:rPr>
           <w:rFonts w:ascii="Calibri" w:eastAsia="DejaVu Sans Condensed" w:hAnsi="Calibri"/>
+          <w:sz w:val="22"/>
           <w:lang w:val="en-GB"/>
         </w:rPr>
         <w:t>-</w:t>
@@ -456,6 +494,7 @@
       <w:r>
         <w:rPr>
           <w:rFonts w:ascii="Calibri" w:eastAsia="DejaVu Sans Condensed" w:hAnsi="Calibri"/>
+          <w:sz w:val="22"/>
           <w:lang w:val="en-GB"/>
         </w:rPr>
         <w:t>letter ISO code</w:t>
@@ -463,6 +502,7 @@
       <w:r>
         <w:rPr>
           <w:rFonts w:ascii="Calibri" w:eastAsia="DejaVu Sans Condensed" w:hAnsi="Calibri"/>
+          <w:sz w:val="22"/>
           <w:lang w:val="en-GB"/>
         </w:rPr>
         <w:t>,</w:t>
@@ -470,6 +510,7 @@
       <w:r>
         <w:rPr>
           <w:rFonts w:ascii="Calibri" w:eastAsia="DejaVu Sans Condensed" w:hAnsi="Calibri"/>
+          <w:sz w:val="22"/>
           <w:lang w:val="en-GB"/>
         </w:rPr>
         <w:t xml:space="preserve"> latitude and longitude</w:t>
@@ -477,6 +518,7 @@
       <w:r>
         <w:rPr>
           <w:rFonts w:ascii="Calibri" w:eastAsia="DejaVu Sans Condensed" w:hAnsi="Calibri"/>
+          <w:sz w:val="22"/>
           <w:lang w:val="en-GB"/>
         </w:rPr>
         <w:t>, and its name</w:t>
@@ -484,6 +526,7 @@
       <w:r>
         <w:rPr>
           <w:rFonts w:ascii="Calibri" w:eastAsia="DejaVu Sans Condensed" w:hAnsi="Calibri"/>
+          <w:sz w:val="22"/>
           <w:lang w:val="en-GB"/>
         </w:rPr>
         <w:t>.</w:t>
@@ -500,6 +543,7 @@
           <w:rFonts w:ascii="Calibri" w:eastAsia="DejaVu Sans Condensed" w:hAnsi="Calibri" w:cs="DejaVu Sans Condensed"/>
           <w:b/>
           <w:bCs/>
+          <w:sz w:val="22"/>
           <w:lang w:val="en-GB"/>
         </w:rPr>
       </w:pPr>
@@ -508,6 +552,7 @@
           <w:rFonts w:ascii="Calibri" w:eastAsia="DejaVu Sans Condensed" w:hAnsi="Calibri" w:cs="DejaVu Sans Condensed"/>
           <w:b/>
           <w:bCs/>
+          <w:sz w:val="22"/>
           <w:lang w:val="en-GB"/>
         </w:rPr>
         <w:t xml:space="preserve">2. </w:t>
@@ -517,6 +562,7 @@
           <w:rFonts w:ascii="Calibri" w:eastAsia="DejaVu Sans Condensed" w:hAnsi="Calibri" w:cs="DejaVu Sans Condensed"/>
           <w:b/>
           <w:bCs/>
+          <w:sz w:val="22"/>
           <w:lang w:val="en-GB"/>
         </w:rPr>
         <w:t>Selected/Derived Data</w:t>
@@ -539,29 +585,24 @@
         <w:rPr>
           <w:rFonts w:ascii="Calibri" w:eastAsia="DejaVu Sans Condensed" w:hAnsi="Calibri" w:cs="DejaVu Sans Condensed"/>
           <w:bCs/>
-          <w:lang w:val="en-GB"/>
-        </w:rPr>
-      </w:pPr>
-      <w:r>
-        <w:rPr>
-          <w:rFonts w:ascii="Calibri" w:eastAsia="DejaVu Sans Condensed" w:hAnsi="Calibri" w:cs="DejaVu Sans Condensed"/>
-          <w:bCs/>
-          <w:lang w:val="en-GB"/>
-        </w:rPr>
-        <w:t>All</w:t>
-      </w:r>
-      <w:r>
-        <w:rPr>
-          <w:rFonts w:ascii="Calibri" w:eastAsia="DejaVu Sans Condensed" w:hAnsi="Calibri" w:cs="DejaVu Sans Condensed"/>
-          <w:bCs/>
-          <w:lang w:val="en-GB"/>
-        </w:rPr>
-        <w:t xml:space="preserve"> Winners – Edition year, Sport, </w:t>
-      </w:r>
-      <w:r>
-        <w:rPr>
-          <w:rFonts w:ascii="Calibri" w:eastAsia="DejaVu Sans Condensed" w:hAnsi="Calibri" w:cs="DejaVu Sans Condensed"/>
-          <w:bCs/>
+          <w:sz w:val="22"/>
+          <w:lang w:val="en-GB"/>
+        </w:rPr>
+      </w:pPr>
+      <w:r>
+        <w:rPr>
+          <w:rFonts w:ascii="Calibri" w:eastAsia="DejaVu Sans Condensed" w:hAnsi="Calibri" w:cs="DejaVu Sans Condensed"/>
+          <w:bCs/>
+          <w:sz w:val="22"/>
+          <w:lang w:val="en-GB"/>
+        </w:rPr>
+        <w:t xml:space="preserve">All Winners – Edition year, Sport, </w:t>
+      </w:r>
+      <w:r>
+        <w:rPr>
+          <w:rFonts w:ascii="Calibri" w:eastAsia="DejaVu Sans Condensed" w:hAnsi="Calibri" w:cs="DejaVu Sans Condensed"/>
+          <w:bCs/>
+          <w:sz w:val="22"/>
           <w:lang w:val="en-GB"/>
         </w:rPr>
         <w:t>Medal won and the NOC of the country of the medallist.</w:t>
@@ -570,6 +611,7 @@
         <w:rPr>
           <w:rFonts w:ascii="Calibri" w:eastAsia="DejaVu Sans Condensed" w:hAnsi="Calibri" w:cs="DejaVu Sans Condensed"/>
           <w:bCs/>
+          <w:sz w:val="22"/>
           <w:lang w:val="en-GB"/>
         </w:rPr>
         <w:br/>
@@ -578,6 +620,7 @@
         <w:rPr>
           <w:rFonts w:ascii="Calibri" w:eastAsia="DejaVu Sans Condensed" w:hAnsi="Calibri" w:cs="DejaVu Sans Condensed"/>
           <w:bCs/>
+          <w:sz w:val="22"/>
           <w:lang w:val="en-GB"/>
         </w:rPr>
         <w:t>Total – NOC, Total of medals.</w:t>
@@ -586,6 +629,7 @@
         <w:rPr>
           <w:rFonts w:ascii="Calibri" w:eastAsia="DejaVu Sans Condensed" w:hAnsi="Calibri" w:cs="DejaVu Sans Condensed"/>
           <w:bCs/>
+          <w:sz w:val="22"/>
           <w:lang w:val="en-GB"/>
         </w:rPr>
         <w:br/>
@@ -594,6 +638,7 @@
         <w:rPr>
           <w:rFonts w:ascii="Calibri" w:eastAsia="DejaVu Sans Condensed" w:hAnsi="Calibri" w:cs="DejaVu Sans Condensed"/>
           <w:bCs/>
+          <w:sz w:val="22"/>
           <w:lang w:val="en-GB"/>
         </w:rPr>
         <w:t>Codes – Country, IOC, ISO code.</w:t>
@@ -602,6 +647,7 @@
         <w:rPr>
           <w:rFonts w:ascii="Calibri" w:eastAsia="DejaVu Sans Condensed" w:hAnsi="Calibri" w:cs="DejaVu Sans Condensed"/>
           <w:bCs/>
+          <w:sz w:val="22"/>
           <w:lang w:val="en-GB"/>
         </w:rPr>
         <w:br/>
@@ -610,6 +656,7 @@
         <w:rPr>
           <w:rFonts w:ascii="Calibri" w:eastAsia="DejaVu Sans Condensed" w:hAnsi="Calibri" w:cs="DejaVu Sans Condensed"/>
           <w:bCs/>
+          <w:sz w:val="22"/>
           <w:lang w:val="en-GB"/>
         </w:rPr>
         <w:t xml:space="preserve">Population – </w:t>
@@ -618,6 +665,7 @@
         <w:rPr>
           <w:rFonts w:ascii="Calibri" w:eastAsia="DejaVu Sans Condensed" w:hAnsi="Calibri" w:cs="DejaVu Sans Condensed"/>
           <w:bCs/>
+          <w:sz w:val="22"/>
           <w:lang w:val="en-GB"/>
         </w:rPr>
         <w:t xml:space="preserve">ISO </w:t>
@@ -626,6 +674,7 @@
         <w:rPr>
           <w:rFonts w:ascii="Calibri" w:eastAsia="DejaVu Sans Condensed" w:hAnsi="Calibri" w:cs="DejaVu Sans Condensed"/>
           <w:bCs/>
+          <w:sz w:val="22"/>
           <w:lang w:val="en-GB"/>
         </w:rPr>
         <w:t>Code,</w:t>
@@ -634,6 +683,7 @@
         <w:rPr>
           <w:rFonts w:ascii="Calibri" w:eastAsia="DejaVu Sans Condensed" w:hAnsi="Calibri" w:cs="DejaVu Sans Condensed"/>
           <w:bCs/>
+          <w:sz w:val="22"/>
           <w:lang w:val="en-GB"/>
         </w:rPr>
         <w:t xml:space="preserve"> Y</w:t>
@@ -642,6 +692,7 @@
         <w:rPr>
           <w:rFonts w:ascii="Calibri" w:eastAsia="DejaVu Sans Condensed" w:hAnsi="Calibri" w:cs="DejaVu Sans Condensed"/>
           <w:bCs/>
+          <w:sz w:val="22"/>
           <w:lang w:val="en-GB"/>
         </w:rPr>
         <w:t>ears from 1960 until 2008.</w:t>
@@ -650,6 +701,7 @@
         <w:rPr>
           <w:rFonts w:ascii="Calibri" w:eastAsia="DejaVu Sans Condensed" w:hAnsi="Calibri" w:cs="DejaVu Sans Condensed"/>
           <w:bCs/>
+          <w:sz w:val="22"/>
           <w:lang w:val="en-GB"/>
         </w:rPr>
         <w:br/>
@@ -658,6 +710,7 @@
         <w:rPr>
           <w:rFonts w:ascii="Calibri" w:eastAsia="DejaVu Sans Condensed" w:hAnsi="Calibri" w:cs="DejaVu Sans Condensed"/>
           <w:bCs/>
+          <w:sz w:val="22"/>
         </w:rPr>
         <w:t xml:space="preserve">Coordinates – ISO Code, Latitude, </w:t>
       </w:r>
@@ -666,6 +719,7 @@
         <w:rPr>
           <w:rFonts w:ascii="Calibri" w:eastAsia="DejaVu Sans Condensed" w:hAnsi="Calibri" w:cs="DejaVu Sans Condensed"/>
           <w:bCs/>
+          <w:sz w:val="22"/>
         </w:rPr>
         <w:t>Longitude</w:t>
       </w:r>
@@ -674,6 +728,7 @@
         <w:rPr>
           <w:rFonts w:ascii="Calibri" w:eastAsia="DejaVu Sans Condensed" w:hAnsi="Calibri" w:cs="DejaVu Sans Condensed"/>
           <w:bCs/>
+          <w:sz w:val="22"/>
         </w:rPr>
         <w:t>.</w:t>
       </w:r>
@@ -681,6 +736,7 @@
         <w:rPr>
           <w:rFonts w:ascii="Calibri" w:eastAsia="DejaVu Sans Condensed" w:hAnsi="Calibri" w:cs="DejaVu Sans Condensed"/>
           <w:bCs/>
+          <w:sz w:val="22"/>
           <w:lang w:val="en-GB"/>
         </w:rPr>
         <w:br/>
@@ -689,6 +745,7 @@
         <w:rPr>
           <w:rFonts w:ascii="Calibri" w:eastAsia="DejaVu Sans Condensed" w:hAnsi="Calibri" w:cs="DejaVu Sans Condensed"/>
           <w:bCs/>
+          <w:sz w:val="22"/>
         </w:rPr>
         <w:t>Derived measure (</w:t>
       </w:r>
@@ -697,6 +754,7 @@
           <w:rFonts w:ascii="Calibri" w:eastAsia="DejaVu Sans Condensed" w:hAnsi="Calibri" w:cs="DejaVu Sans Condensed"/>
           <w:bCs/>
           <w:i/>
+          <w:sz w:val="22"/>
           <w:lang w:val="en-GB"/>
         </w:rPr>
         <w:t>(medals won)/(population)</w:t>
@@ -705,6 +763,7 @@
         <w:rPr>
           <w:rFonts w:ascii="Calibri" w:eastAsia="DejaVu Sans Condensed" w:hAnsi="Calibri" w:cs="DejaVu Sans Condensed"/>
           <w:bCs/>
+          <w:sz w:val="22"/>
           <w:lang w:val="en-GB"/>
         </w:rPr>
         <w:t xml:space="preserve"> </w:t>
@@ -713,6 +772,7 @@
         <w:rPr>
           <w:rFonts w:ascii="Calibri" w:eastAsia="DejaVu Sans Condensed" w:hAnsi="Calibri" w:cs="DejaVu Sans Condensed"/>
           <w:bCs/>
+          <w:sz w:val="22"/>
         </w:rPr>
         <w:t xml:space="preserve">coefficient) </w:t>
       </w:r>
@@ -720,6 +780,7 @@
         <w:rPr>
           <w:rFonts w:ascii="Calibri" w:eastAsia="DejaVu Sans Condensed" w:hAnsi="Calibri" w:cs="DejaVu Sans Condensed"/>
           <w:bCs/>
+          <w:sz w:val="22"/>
         </w:rPr>
         <w:t xml:space="preserve">– We want to compare the medals per capita over the years, so we will count the number of medals each country won in each year and divide </w:t>
       </w:r>
@@ -727,6 +788,7 @@
         <w:rPr>
           <w:rFonts w:ascii="Calibri" w:eastAsia="DejaVu Sans Condensed" w:hAnsi="Calibri" w:cs="DejaVu Sans Condensed"/>
           <w:bCs/>
+          <w:sz w:val="22"/>
         </w:rPr>
         <w:t>it</w:t>
       </w:r>
@@ -734,6 +796,7 @@
         <w:rPr>
           <w:rFonts w:ascii="Calibri" w:eastAsia="DejaVu Sans Condensed" w:hAnsi="Calibri" w:cs="DejaVu Sans Condensed"/>
           <w:bCs/>
+          <w:sz w:val="22"/>
         </w:rPr>
         <w:t xml:space="preserve"> by </w:t>
       </w:r>
@@ -741,6 +804,7 @@
         <w:rPr>
           <w:rFonts w:ascii="Calibri" w:eastAsia="DejaVu Sans Condensed" w:hAnsi="Calibri" w:cs="DejaVu Sans Condensed"/>
           <w:bCs/>
+          <w:sz w:val="22"/>
         </w:rPr>
         <w:t>its</w:t>
       </w:r>
@@ -748,6 +812,7 @@
         <w:rPr>
           <w:rFonts w:ascii="Calibri" w:eastAsia="DejaVu Sans Condensed" w:hAnsi="Calibri" w:cs="DejaVu Sans Condensed"/>
           <w:bCs/>
+          <w:sz w:val="22"/>
         </w:rPr>
         <w:t xml:space="preserve"> population in that year.</w:t>
       </w:r>
@@ -770,6 +835,7 @@
           <w:rFonts w:ascii="Calibri" w:eastAsia="DejaVu Sans Condensed" w:hAnsi="Calibri" w:cs="DejaVu Sans Condensed"/>
           <w:b/>
           <w:bCs/>
+          <w:sz w:val="22"/>
           <w:lang w:val="en-GB"/>
         </w:rPr>
       </w:pPr>
@@ -778,6 +844,7 @@
           <w:rFonts w:ascii="Calibri" w:eastAsia="DejaVu Sans Condensed" w:hAnsi="Calibri" w:cs="DejaVu Sans Condensed"/>
           <w:b/>
           <w:bCs/>
+          <w:sz w:val="22"/>
           <w:lang w:val="en-GB"/>
         </w:rPr>
         <w:t xml:space="preserve">3. </w:t>
@@ -787,6 +854,7 @@
           <w:rFonts w:ascii="Calibri" w:eastAsia="DejaVu Sans Condensed" w:hAnsi="Calibri" w:cs="DejaVu Sans Condensed"/>
           <w:b/>
           <w:bCs/>
+          <w:sz w:val="22"/>
           <w:lang w:val="en-GB"/>
         </w:rPr>
         <w:t>Data abstraction</w:t>
@@ -802,30 +870,25 @@
         <w:rPr>
           <w:rFonts w:ascii="Calibri" w:eastAsia="DejaVu Sans Condensed" w:hAnsi="Calibri" w:cs="DejaVu Sans Condensed"/>
           <w:bCs/>
-          <w:lang w:val="en-GB"/>
-        </w:rPr>
-      </w:pPr>
-      <w:r>
-        <w:rPr>
-          <w:rFonts w:ascii="Calibri" w:eastAsia="DejaVu Sans Condensed" w:hAnsi="Calibri" w:cs="DejaVu Sans Condensed"/>
-          <w:bCs/>
-          <w:lang w:val="en-GB"/>
-        </w:rPr>
-        <w:t>All Winners – A tree</w:t>
-      </w:r>
-      <w:r>
-        <w:rPr>
-          <w:rFonts w:ascii="Calibri" w:eastAsia="DejaVu Sans Condensed" w:hAnsi="Calibri" w:cs="DejaVu Sans Condensed"/>
-          <w:bCs/>
-          <w:lang w:val="en-GB"/>
-        </w:rPr>
-        <w:t xml:space="preserve"> containing </w:t>
+          <w:sz w:val="22"/>
+          <w:lang w:val="en-GB"/>
+        </w:rPr>
+      </w:pPr>
+      <w:r>
+        <w:rPr>
+          <w:rFonts w:ascii="Calibri" w:eastAsia="DejaVu Sans Condensed" w:hAnsi="Calibri" w:cs="DejaVu Sans Condensed"/>
+          <w:bCs/>
+          <w:sz w:val="22"/>
+          <w:lang w:val="en-GB"/>
+        </w:rPr>
+        <w:t xml:space="preserve">All Winners – A tree containing </w:t>
       </w:r>
       <w:proofErr w:type="gramStart"/>
       <w:r>
         <w:rPr>
           <w:rFonts w:ascii="Calibri" w:eastAsia="DejaVu Sans Condensed" w:hAnsi="Calibri" w:cs="DejaVu Sans Condensed"/>
           <w:bCs/>
+          <w:sz w:val="22"/>
           <w:lang w:val="en-GB"/>
         </w:rPr>
         <w:t>all the</w:t>
@@ -835,6 +898,7 @@
         <w:rPr>
           <w:rFonts w:ascii="Calibri" w:eastAsia="DejaVu Sans Condensed" w:hAnsi="Calibri" w:cs="DejaVu Sans Condensed"/>
           <w:bCs/>
+          <w:sz w:val="22"/>
           <w:lang w:val="en-GB"/>
         </w:rPr>
         <w:t xml:space="preserve"> podium finishes of the countries since 1896 until 2008. It's organized first by edition</w:t>
@@ -843,6 +907,7 @@
         <w:rPr>
           <w:rFonts w:ascii="Calibri" w:eastAsia="DejaVu Sans Condensed" w:hAnsi="Calibri" w:cs="DejaVu Sans Condensed"/>
           <w:bCs/>
+          <w:sz w:val="22"/>
           <w:lang w:val="en-GB"/>
         </w:rPr>
         <w:t xml:space="preserve"> which is the year of the games</w:t>
@@ -851,6 +916,7 @@
         <w:rPr>
           <w:rFonts w:ascii="Calibri" w:eastAsia="DejaVu Sans Condensed" w:hAnsi="Calibri" w:cs="DejaVu Sans Condensed"/>
           <w:bCs/>
+          <w:sz w:val="22"/>
           <w:lang w:val="en-GB"/>
         </w:rPr>
         <w:t xml:space="preserve"> (</w:t>
@@ -860,6 +926,7 @@
           <w:rFonts w:ascii="Calibri" w:eastAsia="DejaVu Sans Condensed" w:hAnsi="Calibri" w:cs="DejaVu Sans Condensed"/>
           <w:bCs/>
           <w:i/>
+          <w:sz w:val="22"/>
           <w:lang w:val="en-GB"/>
         </w:rPr>
         <w:t>continuous</w:t>
@@ -868,6 +935,7 @@
         <w:rPr>
           <w:rFonts w:ascii="Calibri" w:eastAsia="DejaVu Sans Condensed" w:hAnsi="Calibri" w:cs="DejaVu Sans Condensed"/>
           <w:bCs/>
+          <w:sz w:val="22"/>
           <w:lang w:val="en-GB"/>
         </w:rPr>
         <w:t xml:space="preserve"> </w:t>
@@ -877,6 +945,7 @@
           <w:rFonts w:ascii="Calibri" w:eastAsia="DejaVu Sans Condensed" w:hAnsi="Calibri" w:cs="DejaVu Sans Condensed"/>
           <w:bCs/>
           <w:i/>
+          <w:sz w:val="22"/>
           <w:lang w:val="en-GB"/>
         </w:rPr>
         <w:t>sequential</w:t>
@@ -885,6 +954,7 @@
         <w:rPr>
           <w:rFonts w:ascii="Calibri" w:eastAsia="DejaVu Sans Condensed" w:hAnsi="Calibri" w:cs="DejaVu Sans Condensed"/>
           <w:bCs/>
+          <w:sz w:val="22"/>
           <w:lang w:val="en-GB"/>
         </w:rPr>
         <w:t>)</w:t>
@@ -893,6 +963,7 @@
         <w:rPr>
           <w:rFonts w:ascii="Calibri" w:eastAsia="DejaVu Sans Condensed" w:hAnsi="Calibri" w:cs="DejaVu Sans Condensed"/>
           <w:bCs/>
+          <w:sz w:val="22"/>
           <w:lang w:val="en-GB"/>
         </w:rPr>
         <w:t>;</w:t>
@@ -901,6 +972,7 @@
         <w:rPr>
           <w:rFonts w:ascii="Calibri" w:eastAsia="DejaVu Sans Condensed" w:hAnsi="Calibri" w:cs="DejaVu Sans Condensed"/>
           <w:bCs/>
+          <w:sz w:val="22"/>
           <w:lang w:val="en-GB"/>
         </w:rPr>
         <w:t xml:space="preserve"> then by sport</w:t>
@@ -909,6 +981,7 @@
         <w:rPr>
           <w:rFonts w:ascii="Calibri" w:eastAsia="DejaVu Sans Condensed" w:hAnsi="Calibri" w:cs="DejaVu Sans Condensed"/>
           <w:bCs/>
+          <w:sz w:val="22"/>
           <w:lang w:val="en-GB"/>
         </w:rPr>
         <w:t xml:space="preserve"> </w:t>
@@ -917,6 +990,7 @@
         <w:rPr>
           <w:rFonts w:ascii="Calibri" w:eastAsia="DejaVu Sans Condensed" w:hAnsi="Calibri" w:cs="DejaVu Sans Condensed"/>
           <w:bCs/>
+          <w:sz w:val="22"/>
           <w:lang w:val="en-GB"/>
         </w:rPr>
         <w:t xml:space="preserve">which can be “swimming”, “athletics”, etc. </w:t>
@@ -925,6 +999,7 @@
         <w:rPr>
           <w:rFonts w:ascii="Calibri" w:eastAsia="DejaVu Sans Condensed" w:hAnsi="Calibri" w:cs="DejaVu Sans Condensed"/>
           <w:bCs/>
+          <w:sz w:val="22"/>
           <w:lang w:val="en-GB"/>
         </w:rPr>
         <w:t>(</w:t>
@@ -934,6 +1009,7 @@
           <w:rFonts w:ascii="Calibri" w:eastAsia="DejaVu Sans Condensed" w:hAnsi="Calibri" w:cs="DejaVu Sans Condensed"/>
           <w:bCs/>
           <w:i/>
+          <w:sz w:val="22"/>
           <w:lang w:val="en-GB"/>
         </w:rPr>
         <w:t>nominal</w:t>
@@ -942,6 +1018,7 @@
         <w:rPr>
           <w:rFonts w:ascii="Calibri" w:eastAsia="DejaVu Sans Condensed" w:hAnsi="Calibri" w:cs="DejaVu Sans Condensed"/>
           <w:bCs/>
+          <w:sz w:val="22"/>
           <w:lang w:val="en-GB"/>
         </w:rPr>
         <w:t>)</w:t>
@@ -950,6 +1027,7 @@
         <w:rPr>
           <w:rFonts w:ascii="Calibri" w:eastAsia="DejaVu Sans Condensed" w:hAnsi="Calibri" w:cs="DejaVu Sans Condensed"/>
           <w:bCs/>
+          <w:sz w:val="22"/>
           <w:lang w:val="en-GB"/>
         </w:rPr>
         <w:t>;</w:t>
@@ -958,6 +1036,7 @@
         <w:rPr>
           <w:rFonts w:ascii="Calibri" w:eastAsia="DejaVu Sans Condensed" w:hAnsi="Calibri" w:cs="DejaVu Sans Condensed"/>
           <w:bCs/>
+          <w:sz w:val="22"/>
           <w:lang w:val="en-GB"/>
         </w:rPr>
         <w:t xml:space="preserve"> and finally, the medals</w:t>
@@ -966,6 +1045,7 @@
         <w:rPr>
           <w:rFonts w:ascii="Calibri" w:eastAsia="DejaVu Sans Condensed" w:hAnsi="Calibri" w:cs="DejaVu Sans Condensed"/>
           <w:bCs/>
+          <w:sz w:val="22"/>
           <w:lang w:val="en-GB"/>
         </w:rPr>
         <w:t xml:space="preserve"> </w:t>
@@ -974,6 +1054,7 @@
         <w:rPr>
           <w:rFonts w:ascii="Calibri" w:eastAsia="DejaVu Sans Condensed" w:hAnsi="Calibri" w:cs="DejaVu Sans Condensed"/>
           <w:bCs/>
+          <w:sz w:val="22"/>
           <w:lang w:val="en-GB"/>
         </w:rPr>
         <w:t>won</w:t>
@@ -982,6 +1063,7 @@
         <w:rPr>
           <w:rFonts w:ascii="Calibri" w:eastAsia="DejaVu Sans Condensed" w:hAnsi="Calibri" w:cs="DejaVu Sans Condensed"/>
           <w:bCs/>
+          <w:sz w:val="22"/>
           <w:lang w:val="en-GB"/>
         </w:rPr>
         <w:t xml:space="preserve"> </w:t>
@@ -990,6 +1072,7 @@
         <w:rPr>
           <w:rFonts w:ascii="Calibri" w:eastAsia="DejaVu Sans Condensed" w:hAnsi="Calibri" w:cs="DejaVu Sans Condensed"/>
           <w:bCs/>
+          <w:sz w:val="22"/>
           <w:lang w:val="en-GB"/>
         </w:rPr>
         <w:t xml:space="preserve">which can be represented as “Bronze”, “Silver” or “Gold” </w:t>
@@ -998,6 +1081,7 @@
         <w:rPr>
           <w:rFonts w:ascii="Calibri" w:eastAsia="DejaVu Sans Condensed" w:hAnsi="Calibri" w:cs="DejaVu Sans Condensed"/>
           <w:bCs/>
+          <w:sz w:val="22"/>
           <w:lang w:val="en-GB"/>
         </w:rPr>
         <w:t>(</w:t>
@@ -1007,6 +1091,7 @@
           <w:rFonts w:ascii="Calibri" w:eastAsia="DejaVu Sans Condensed" w:hAnsi="Calibri" w:cs="DejaVu Sans Condensed"/>
           <w:bCs/>
           <w:i/>
+          <w:sz w:val="22"/>
           <w:lang w:val="en-GB"/>
         </w:rPr>
         <w:t>ordinal</w:t>
@@ -1015,6 +1100,7 @@
         <w:rPr>
           <w:rFonts w:ascii="Calibri" w:eastAsia="DejaVu Sans Condensed" w:hAnsi="Calibri" w:cs="DejaVu Sans Condensed"/>
           <w:bCs/>
+          <w:sz w:val="22"/>
           <w:lang w:val="en-GB"/>
         </w:rPr>
         <w:t>)</w:t>
@@ -1023,6 +1109,7 @@
         <w:rPr>
           <w:rFonts w:ascii="Calibri" w:eastAsia="DejaVu Sans Condensed" w:hAnsi="Calibri" w:cs="DejaVu Sans Condensed"/>
           <w:bCs/>
+          <w:sz w:val="22"/>
           <w:lang w:val="en-GB"/>
         </w:rPr>
         <w:t xml:space="preserve"> and the </w:t>
@@ -1032,6 +1119,7 @@
           <w:rFonts w:ascii="Calibri" w:eastAsia="DejaVu Sans Condensed" w:hAnsi="Calibri" w:cs="DejaVu Sans Condensed"/>
           <w:b/>
           <w:bCs/>
+          <w:sz w:val="22"/>
           <w:lang w:val="en-GB"/>
         </w:rPr>
         <w:t>NOC</w:t>
@@ -1040,6 +1128,7 @@
         <w:rPr>
           <w:rFonts w:ascii="Calibri" w:eastAsia="DejaVu Sans Condensed" w:hAnsi="Calibri" w:cs="DejaVu Sans Condensed"/>
           <w:bCs/>
+          <w:sz w:val="22"/>
           <w:lang w:val="en-GB"/>
         </w:rPr>
         <w:t xml:space="preserve"> (</w:t>
@@ -1049,6 +1138,7 @@
           <w:rFonts w:ascii="Calibri" w:eastAsia="DejaVu Sans Condensed" w:hAnsi="Calibri" w:cs="DejaVu Sans Condensed"/>
           <w:bCs/>
           <w:i/>
+          <w:sz w:val="22"/>
           <w:lang w:val="en-GB"/>
         </w:rPr>
         <w:t>nominal</w:t>
@@ -1057,6 +1147,7 @@
         <w:rPr>
           <w:rFonts w:ascii="Calibri" w:eastAsia="DejaVu Sans Condensed" w:hAnsi="Calibri" w:cs="DejaVu Sans Condensed"/>
           <w:bCs/>
+          <w:sz w:val="22"/>
           <w:lang w:val="en-GB"/>
         </w:rPr>
         <w:t>) of the medallist.</w:t>
@@ -1065,6 +1156,7 @@
         <w:rPr>
           <w:rFonts w:ascii="Calibri" w:eastAsia="DejaVu Sans Condensed" w:hAnsi="Calibri" w:cs="DejaVu Sans Condensed"/>
           <w:bCs/>
+          <w:sz w:val="22"/>
           <w:lang w:val="en-GB"/>
         </w:rPr>
         <w:br/>
@@ -1074,6 +1166,7 @@
         <w:rPr>
           <w:rFonts w:ascii="Calibri" w:eastAsia="DejaVu Sans Condensed" w:hAnsi="Calibri" w:cs="DejaVu Sans Condensed"/>
           <w:bCs/>
+          <w:sz w:val="22"/>
           <w:lang w:val="en-GB"/>
         </w:rPr>
         <w:t xml:space="preserve"> </w:t>
@@ -1082,6 +1175,7 @@
         <w:rPr>
           <w:rFonts w:ascii="Calibri" w:eastAsia="DejaVu Sans Condensed" w:hAnsi="Calibri" w:cs="DejaVu Sans Condensed"/>
           <w:bCs/>
+          <w:sz w:val="22"/>
           <w:lang w:val="en-GB"/>
         </w:rPr>
         <w:t>–</w:t>
@@ -1090,6 +1184,7 @@
         <w:rPr>
           <w:rFonts w:ascii="Calibri" w:eastAsia="DejaVu Sans Condensed" w:hAnsi="Calibri" w:cs="DejaVu Sans Condensed"/>
           <w:bCs/>
+          <w:sz w:val="22"/>
           <w:lang w:val="en-GB"/>
         </w:rPr>
         <w:t xml:space="preserve"> </w:t>
@@ -1098,6 +1193,7 @@
         <w:rPr>
           <w:rFonts w:ascii="Calibri" w:eastAsia="DejaVu Sans Condensed" w:hAnsi="Calibri" w:cs="DejaVu Sans Condensed"/>
           <w:bCs/>
+          <w:sz w:val="22"/>
           <w:lang w:val="en-GB"/>
         </w:rPr>
         <w:t xml:space="preserve">A simple table with the </w:t>
@@ -1107,6 +1203,7 @@
           <w:rFonts w:ascii="Calibri" w:eastAsia="DejaVu Sans Condensed" w:hAnsi="Calibri" w:cs="DejaVu Sans Condensed"/>
           <w:b/>
           <w:bCs/>
+          <w:sz w:val="22"/>
           <w:lang w:val="en-GB"/>
         </w:rPr>
         <w:t>NOC</w:t>
@@ -1115,6 +1212,7 @@
         <w:rPr>
           <w:rFonts w:ascii="Calibri" w:eastAsia="DejaVu Sans Condensed" w:hAnsi="Calibri" w:cs="DejaVu Sans Condensed"/>
           <w:bCs/>
+          <w:sz w:val="22"/>
           <w:lang w:val="en-GB"/>
         </w:rPr>
         <w:t>,</w:t>
@@ -1123,6 +1221,7 @@
         <w:rPr>
           <w:rFonts w:ascii="Calibri" w:eastAsia="DejaVu Sans Condensed" w:hAnsi="Calibri" w:cs="DejaVu Sans Condensed"/>
           <w:bCs/>
+          <w:sz w:val="22"/>
           <w:lang w:val="en-GB"/>
         </w:rPr>
         <w:t xml:space="preserve"> which is a </w:t>
@@ -1131,6 +1230,7 @@
         <w:rPr>
           <w:rFonts w:ascii="Calibri" w:eastAsia="DejaVu Sans Condensed" w:hAnsi="Calibri" w:cs="DejaVu Sans Condensed"/>
           <w:bCs/>
+          <w:sz w:val="22"/>
           <w:lang w:val="en-GB"/>
         </w:rPr>
         <w:t>3-</w:t>
@@ -1139,6 +1239,7 @@
         <w:rPr>
           <w:rFonts w:ascii="Calibri" w:eastAsia="DejaVu Sans Condensed" w:hAnsi="Calibri" w:cs="DejaVu Sans Condensed"/>
           <w:bCs/>
+          <w:sz w:val="22"/>
           <w:lang w:val="en-GB"/>
         </w:rPr>
         <w:t>letter code representing a country</w:t>
@@ -1147,6 +1248,7 @@
         <w:rPr>
           <w:rFonts w:ascii="Calibri" w:eastAsia="DejaVu Sans Condensed" w:hAnsi="Calibri" w:cs="DejaVu Sans Condensed"/>
           <w:bCs/>
+          <w:sz w:val="22"/>
           <w:lang w:val="en-GB"/>
         </w:rPr>
         <w:t xml:space="preserve"> (</w:t>
@@ -1156,6 +1258,7 @@
           <w:rFonts w:ascii="Calibri" w:eastAsia="DejaVu Sans Condensed" w:hAnsi="Calibri" w:cs="DejaVu Sans Condensed"/>
           <w:bCs/>
           <w:i/>
+          <w:sz w:val="22"/>
           <w:lang w:val="en-GB"/>
         </w:rPr>
         <w:t>nominal</w:t>
@@ -1164,6 +1267,7 @@
         <w:rPr>
           <w:rFonts w:ascii="Calibri" w:eastAsia="DejaVu Sans Condensed" w:hAnsi="Calibri" w:cs="DejaVu Sans Condensed"/>
           <w:bCs/>
+          <w:sz w:val="22"/>
           <w:lang w:val="en-GB"/>
         </w:rPr>
         <w:t>);</w:t>
@@ -1172,6 +1276,7 @@
         <w:rPr>
           <w:rFonts w:ascii="Calibri" w:eastAsia="DejaVu Sans Condensed" w:hAnsi="Calibri" w:cs="DejaVu Sans Condensed"/>
           <w:bCs/>
+          <w:sz w:val="22"/>
           <w:lang w:val="en-GB"/>
         </w:rPr>
         <w:t xml:space="preserve"> </w:t>
@@ -1180,6 +1285,7 @@
         <w:rPr>
           <w:rFonts w:ascii="Calibri" w:eastAsia="DejaVu Sans Condensed" w:hAnsi="Calibri" w:cs="DejaVu Sans Condensed"/>
           <w:bCs/>
+          <w:sz w:val="22"/>
           <w:lang w:val="en-GB"/>
         </w:rPr>
         <w:t>and an integer which is the total count of medals from all the editions of the games (</w:t>
@@ -1189,6 +1295,7 @@
           <w:rFonts w:ascii="Calibri" w:eastAsia="DejaVu Sans Condensed" w:hAnsi="Calibri" w:cs="DejaVu Sans Condensed"/>
           <w:bCs/>
           <w:i/>
+          <w:sz w:val="22"/>
           <w:lang w:val="en-GB"/>
         </w:rPr>
         <w:t>ratio</w:t>
@@ -1197,6 +1304,7 @@
         <w:rPr>
           <w:rFonts w:ascii="Calibri" w:eastAsia="DejaVu Sans Condensed" w:hAnsi="Calibri" w:cs="DejaVu Sans Condensed"/>
           <w:bCs/>
+          <w:sz w:val="22"/>
           <w:lang w:val="en-GB"/>
         </w:rPr>
         <w:t>).</w:t>
@@ -1205,6 +1313,7 @@
         <w:rPr>
           <w:rFonts w:ascii="Calibri" w:eastAsia="DejaVu Sans Condensed" w:hAnsi="Calibri" w:cs="DejaVu Sans Condensed"/>
           <w:bCs/>
+          <w:sz w:val="22"/>
           <w:lang w:val="en-GB"/>
         </w:rPr>
         <w:br/>
@@ -1214,6 +1323,7 @@
         <w:rPr>
           <w:rFonts w:ascii="Calibri" w:eastAsia="DejaVu Sans Condensed" w:hAnsi="Calibri" w:cs="DejaVu Sans Condensed"/>
           <w:bCs/>
+          <w:sz w:val="22"/>
           <w:lang w:val="en-GB"/>
         </w:rPr>
         <w:t xml:space="preserve">simple table with </w:t>
@@ -1222,6 +1332,7 @@
         <w:rPr>
           <w:rFonts w:ascii="Calibri" w:eastAsia="DejaVu Sans Condensed" w:hAnsi="Calibri" w:cs="DejaVu Sans Condensed"/>
           <w:bCs/>
+          <w:sz w:val="22"/>
           <w:lang w:val="en-GB"/>
         </w:rPr>
         <w:t>set</w:t>
@@ -1230,6 +1341,7 @@
         <w:rPr>
           <w:rFonts w:ascii="Calibri" w:eastAsia="DejaVu Sans Condensed" w:hAnsi="Calibri" w:cs="DejaVu Sans Condensed"/>
           <w:bCs/>
+          <w:sz w:val="22"/>
           <w:lang w:val="en-GB"/>
         </w:rPr>
         <w:t>s</w:t>
@@ -1238,6 +1350,7 @@
         <w:rPr>
           <w:rFonts w:ascii="Calibri" w:eastAsia="DejaVu Sans Condensed" w:hAnsi="Calibri" w:cs="DejaVu Sans Condensed"/>
           <w:bCs/>
+          <w:sz w:val="22"/>
           <w:lang w:val="en-GB"/>
         </w:rPr>
         <w:t xml:space="preserve"> of three strings (</w:t>
@@ -1247,6 +1360,7 @@
           <w:rFonts w:ascii="Calibri" w:eastAsia="DejaVu Sans Condensed" w:hAnsi="Calibri" w:cs="DejaVu Sans Condensed"/>
           <w:bCs/>
           <w:i/>
+          <w:sz w:val="22"/>
           <w:lang w:val="en-GB"/>
         </w:rPr>
         <w:t>all</w:t>
@@ -1255,6 +1369,7 @@
         <w:rPr>
           <w:rFonts w:ascii="Calibri" w:eastAsia="DejaVu Sans Condensed" w:hAnsi="Calibri" w:cs="DejaVu Sans Condensed"/>
           <w:bCs/>
+          <w:sz w:val="22"/>
           <w:lang w:val="en-GB"/>
         </w:rPr>
         <w:t xml:space="preserve"> </w:t>
@@ -1264,6 +1379,7 @@
           <w:rFonts w:ascii="Calibri" w:eastAsia="DejaVu Sans Condensed" w:hAnsi="Calibri" w:cs="DejaVu Sans Condensed"/>
           <w:bCs/>
           <w:i/>
+          <w:sz w:val="22"/>
           <w:lang w:val="en-GB"/>
         </w:rPr>
         <w:t>nominal</w:t>
@@ -1272,6 +1388,7 @@
         <w:rPr>
           <w:rFonts w:ascii="Calibri" w:eastAsia="DejaVu Sans Condensed" w:hAnsi="Calibri" w:cs="DejaVu Sans Condensed"/>
           <w:bCs/>
+          <w:sz w:val="22"/>
           <w:lang w:val="en-GB"/>
         </w:rPr>
         <w:t>)</w:t>
@@ -1280,6 +1397,7 @@
         <w:rPr>
           <w:rFonts w:ascii="Calibri" w:eastAsia="DejaVu Sans Condensed" w:hAnsi="Calibri" w:cs="DejaVu Sans Condensed"/>
           <w:bCs/>
+          <w:sz w:val="22"/>
           <w:lang w:val="en-GB"/>
         </w:rPr>
         <w:t>:</w:t>
@@ -1288,6 +1406,7 @@
         <w:rPr>
           <w:rFonts w:ascii="Calibri" w:eastAsia="DejaVu Sans Condensed" w:hAnsi="Calibri" w:cs="DejaVu Sans Condensed"/>
           <w:bCs/>
+          <w:sz w:val="22"/>
           <w:lang w:val="en-GB"/>
         </w:rPr>
         <w:t xml:space="preserve"> the country name, the </w:t>
@@ -1297,6 +1416,7 @@
           <w:rFonts w:ascii="Calibri" w:eastAsia="DejaVu Sans Condensed" w:hAnsi="Calibri" w:cs="DejaVu Sans Condensed"/>
           <w:b/>
           <w:bCs/>
+          <w:sz w:val="22"/>
           <w:lang w:val="en-GB"/>
         </w:rPr>
         <w:t>IOC</w:t>
@@ -1306,6 +1426,7 @@
           <w:rFonts w:ascii="Calibri" w:eastAsia="DejaVu Sans Condensed" w:hAnsi="Calibri" w:cs="DejaVu Sans Condensed"/>
           <w:b/>
           <w:bCs/>
+          <w:sz w:val="22"/>
           <w:lang w:val="en-GB"/>
         </w:rPr>
         <w:t xml:space="preserve"> </w:t>
@@ -1314,6 +1435,7 @@
         <w:rPr>
           <w:rFonts w:ascii="Calibri" w:eastAsia="DejaVu Sans Condensed" w:hAnsi="Calibri" w:cs="DejaVu Sans Condensed"/>
           <w:bCs/>
+          <w:sz w:val="22"/>
           <w:lang w:val="en-GB"/>
         </w:rPr>
         <w:t>(cou</w:t>
@@ -1322,6 +1444,7 @@
         <w:rPr>
           <w:rFonts w:ascii="Calibri" w:eastAsia="DejaVu Sans Condensed" w:hAnsi="Calibri" w:cs="DejaVu Sans Condensed"/>
           <w:bCs/>
+          <w:sz w:val="22"/>
           <w:lang w:val="en-GB"/>
         </w:rPr>
         <w:t xml:space="preserve">ntry code, equal to NOC) and a </w:t>
@@ -1331,6 +1454,7 @@
           <w:rFonts w:ascii="Calibri" w:eastAsia="DejaVu Sans Condensed" w:hAnsi="Calibri" w:cs="DejaVu Sans Condensed"/>
           <w:b/>
           <w:bCs/>
+          <w:sz w:val="22"/>
           <w:lang w:val="en-GB"/>
         </w:rPr>
         <w:t>2-letter</w:t>
@@ -1340,6 +1464,7 @@
           <w:rFonts w:ascii="Calibri" w:eastAsia="DejaVu Sans Condensed" w:hAnsi="Calibri" w:cs="DejaVu Sans Condensed"/>
           <w:b/>
           <w:bCs/>
+          <w:sz w:val="22"/>
           <w:lang w:val="en-GB"/>
         </w:rPr>
         <w:t xml:space="preserve"> ISO </w:t>
@@ -1348,6 +1473,7 @@
         <w:rPr>
           <w:rFonts w:ascii="Calibri" w:eastAsia="DejaVu Sans Condensed" w:hAnsi="Calibri" w:cs="DejaVu Sans Condensed"/>
           <w:bCs/>
+          <w:sz w:val="22"/>
           <w:lang w:val="en-GB"/>
         </w:rPr>
         <w:t>country code.</w:t>
@@ -1356,6 +1482,7 @@
         <w:rPr>
           <w:rFonts w:ascii="Calibri" w:eastAsia="DejaVu Sans Condensed" w:hAnsi="Calibri" w:cs="DejaVu Sans Condensed"/>
           <w:bCs/>
+          <w:sz w:val="22"/>
           <w:lang w:val="en-GB"/>
         </w:rPr>
         <w:br/>
@@ -1365,6 +1492,7 @@
         <w:rPr>
           <w:rFonts w:ascii="Calibri" w:eastAsia="DejaVu Sans Condensed" w:hAnsi="Calibri" w:cs="DejaVu Sans Condensed"/>
           <w:bCs/>
+          <w:sz w:val="22"/>
           <w:lang w:val="en-GB"/>
         </w:rPr>
         <w:t>– A table</w:t>
@@ -1373,6 +1501,7 @@
         <w:rPr>
           <w:rFonts w:ascii="Calibri" w:eastAsia="DejaVu Sans Condensed" w:hAnsi="Calibri" w:cs="DejaVu Sans Condensed"/>
           <w:bCs/>
+          <w:sz w:val="22"/>
           <w:lang w:val="en-GB"/>
         </w:rPr>
         <w:t xml:space="preserve"> with a </w:t>
@@ -1382,6 +1511,7 @@
           <w:rFonts w:ascii="Calibri" w:eastAsia="DejaVu Sans Condensed" w:hAnsi="Calibri" w:cs="DejaVu Sans Condensed"/>
           <w:b/>
           <w:bCs/>
+          <w:sz w:val="22"/>
           <w:lang w:val="en-GB"/>
         </w:rPr>
         <w:t xml:space="preserve">3-letter ISO </w:t>
@@ -1390,6 +1520,7 @@
         <w:rPr>
           <w:rFonts w:ascii="Calibri" w:eastAsia="DejaVu Sans Condensed" w:hAnsi="Calibri" w:cs="DejaVu Sans Condensed"/>
           <w:bCs/>
+          <w:sz w:val="22"/>
           <w:lang w:val="en-GB"/>
         </w:rPr>
         <w:t xml:space="preserve">country code matching the </w:t>
@@ -1399,6 +1530,7 @@
           <w:rFonts w:ascii="Calibri" w:eastAsia="DejaVu Sans Condensed" w:hAnsi="Calibri" w:cs="DejaVu Sans Condensed"/>
           <w:b/>
           <w:bCs/>
+          <w:sz w:val="22"/>
           <w:lang w:val="en-GB"/>
         </w:rPr>
         <w:t>IOC</w:t>
@@ -1407,6 +1539,7 @@
         <w:rPr>
           <w:rFonts w:ascii="Calibri" w:eastAsia="DejaVu Sans Condensed" w:hAnsi="Calibri" w:cs="DejaVu Sans Condensed"/>
           <w:bCs/>
+          <w:sz w:val="22"/>
           <w:lang w:val="en-GB"/>
         </w:rPr>
         <w:t xml:space="preserve"> (</w:t>
@@ -1416,6 +1549,7 @@
           <w:rFonts w:ascii="Calibri" w:eastAsia="DejaVu Sans Condensed" w:hAnsi="Calibri" w:cs="DejaVu Sans Condensed"/>
           <w:bCs/>
           <w:i/>
+          <w:sz w:val="22"/>
           <w:lang w:val="en-GB"/>
         </w:rPr>
         <w:t>nominal</w:t>
@@ -1424,6 +1558,7 @@
         <w:rPr>
           <w:rFonts w:ascii="Calibri" w:eastAsia="DejaVu Sans Condensed" w:hAnsi="Calibri" w:cs="DejaVu Sans Condensed"/>
           <w:bCs/>
+          <w:sz w:val="22"/>
           <w:lang w:val="en-GB"/>
         </w:rPr>
         <w:t>), and a set of columns each pertaining to every fourth year between 1960 and 2008, containing the population of the country (</w:t>
@@ -1433,6 +1568,7 @@
           <w:rFonts w:ascii="Calibri" w:eastAsia="DejaVu Sans Condensed" w:hAnsi="Calibri" w:cs="DejaVu Sans Condensed"/>
           <w:bCs/>
           <w:i/>
+          <w:sz w:val="22"/>
           <w:lang w:val="en-GB"/>
         </w:rPr>
         <w:t>ratio</w:t>
@@ -1441,6 +1577,7 @@
         <w:rPr>
           <w:rFonts w:ascii="Calibri" w:eastAsia="DejaVu Sans Condensed" w:hAnsi="Calibri" w:cs="DejaVu Sans Condensed"/>
           <w:bCs/>
+          <w:sz w:val="22"/>
           <w:lang w:val="en-GB"/>
         </w:rPr>
         <w:t>) in that year.</w:t>
@@ -1449,6 +1586,7 @@
         <w:rPr>
           <w:rFonts w:ascii="Calibri" w:eastAsia="DejaVu Sans Condensed" w:hAnsi="Calibri" w:cs="DejaVu Sans Condensed"/>
           <w:bCs/>
+          <w:sz w:val="22"/>
           <w:lang w:val="en-GB"/>
         </w:rPr>
         <w:br/>
@@ -1459,6 +1597,7 @@
           <w:rFonts w:ascii="Calibri" w:eastAsia="DejaVu Sans Condensed" w:hAnsi="Calibri" w:cs="DejaVu Sans Condensed"/>
           <w:b/>
           <w:bCs/>
+          <w:sz w:val="22"/>
           <w:lang w:val="en-GB"/>
         </w:rPr>
         <w:t>2-letter ISO</w:t>
@@ -1467,6 +1606,7 @@
         <w:rPr>
           <w:rFonts w:ascii="Calibri" w:eastAsia="DejaVu Sans Condensed" w:hAnsi="Calibri" w:cs="DejaVu Sans Condensed"/>
           <w:bCs/>
+          <w:sz w:val="22"/>
           <w:lang w:val="en-GB"/>
         </w:rPr>
         <w:t xml:space="preserve"> country code for each country (</w:t>
@@ -1476,6 +1616,7 @@
           <w:rFonts w:ascii="Calibri" w:eastAsia="DejaVu Sans Condensed" w:hAnsi="Calibri" w:cs="DejaVu Sans Condensed"/>
           <w:bCs/>
           <w:i/>
+          <w:sz w:val="22"/>
           <w:lang w:val="en-GB"/>
         </w:rPr>
         <w:t>nominal</w:t>
@@ -1484,6 +1625,7 @@
         <w:rPr>
           <w:rFonts w:ascii="Calibri" w:eastAsia="DejaVu Sans Condensed" w:hAnsi="Calibri" w:cs="DejaVu Sans Condensed"/>
           <w:bCs/>
+          <w:sz w:val="22"/>
           <w:lang w:val="en-GB"/>
         </w:rPr>
         <w:t>), and a latitude and longitude for that country (</w:t>
@@ -1493,6 +1635,7 @@
           <w:rFonts w:ascii="Calibri" w:eastAsia="DejaVu Sans Condensed" w:hAnsi="Calibri" w:cs="DejaVu Sans Condensed"/>
           <w:bCs/>
           <w:i/>
+          <w:sz w:val="22"/>
           <w:lang w:val="en-GB"/>
         </w:rPr>
         <w:t>continuous</w:t>
@@ -1501,6 +1644,7 @@
         <w:rPr>
           <w:rFonts w:ascii="Calibri" w:eastAsia="DejaVu Sans Condensed" w:hAnsi="Calibri" w:cs="DejaVu Sans Condensed"/>
           <w:bCs/>
+          <w:sz w:val="22"/>
           <w:lang w:val="en-GB"/>
         </w:rPr>
         <w:t>).</w:t>
@@ -1517,6 +1661,7 @@
           <w:rFonts w:ascii="Calibri" w:eastAsia="DejaVu Sans Condensed" w:hAnsi="Calibri" w:cs="DejaVu Sans Condensed"/>
           <w:b/>
           <w:bCs/>
+          <w:sz w:val="22"/>
           <w:lang w:val="en-GB"/>
         </w:rPr>
       </w:pPr>
@@ -1525,6 +1670,7 @@
           <w:rFonts w:ascii="Calibri" w:eastAsia="DejaVu Sans Condensed" w:hAnsi="Calibri" w:cs="DejaVu Sans Condensed"/>
           <w:b/>
           <w:bCs/>
+          <w:sz w:val="22"/>
           <w:lang w:val="en-GB"/>
         </w:rPr>
         <w:t xml:space="preserve">4. </w:t>
@@ -1534,6 +1680,7 @@
           <w:rFonts w:ascii="Calibri" w:eastAsia="DejaVu Sans Condensed" w:hAnsi="Calibri" w:cs="DejaVu Sans Condensed"/>
           <w:b/>
           <w:bCs/>
+          <w:sz w:val="22"/>
           <w:lang w:val="en-GB"/>
         </w:rPr>
         <w:t>Dataset processing</w:t>
@@ -1557,33 +1704,75 @@
           <w:rFonts w:ascii="Calibri" w:eastAsia="DejaVu Sans Condensed" w:hAnsi="Calibri" w:cs="DejaVu Sans Condensed"/>
           <w:b/>
           <w:bCs/>
-          <w:lang w:val="en-GB"/>
-        </w:rPr>
-      </w:pPr>
-      <w:r>
-        <w:rPr>
-          <w:rFonts w:ascii="Calibri" w:eastAsia="DejaVu Sans Condensed" w:hAnsi="Calibri" w:cs="DejaVu Sans Condensed"/>
-          <w:bCs/>
-          <w:lang w:val="en-GB"/>
-        </w:rPr>
-        <w:t xml:space="preserve">To create the Codes table, we had to make sure the IOC codes matched the NOC on All Winners and Totals, and that the 2 and 3 letter ISO codes matched the same on other tables. Some values didn’t exist, because they were for older countries or united teams, so we checked the most </w:t>
-      </w:r>
-      <w:r>
-        <w:rPr>
-          <w:rFonts w:ascii="Calibri" w:eastAsia="DejaVu Sans Condensed" w:hAnsi="Calibri" w:cs="DejaVu Sans Condensed"/>
-          <w:bCs/>
+          <w:sz w:val="22"/>
+          <w:lang w:val="en-GB"/>
+        </w:rPr>
+      </w:pPr>
+      <w:r>
+        <w:rPr>
+          <w:rFonts w:ascii="Calibri" w:eastAsia="DejaVu Sans Condensed" w:hAnsi="Calibri" w:cs="DejaVu Sans Condensed"/>
+          <w:bCs/>
+          <w:sz w:val="22"/>
+          <w:lang w:val="en-GB"/>
+        </w:rPr>
+        <w:t>To create the Codes table, we had to make sure the IOC codes matched the NOC on All Winners and Totals, and that the 2 and 3 letter ISO codes matched the same on other tables. Some values didn’t exist, because they were for older countries or united teams, so we checked the most representative countries related to those and made the association.</w:t>
+      </w:r>
+      <w:r>
+        <w:rPr>
+          <w:rFonts w:ascii="Calibri" w:eastAsia="DejaVu Sans Condensed" w:hAnsi="Calibri" w:cs="DejaVu Sans Condensed"/>
+          <w:bCs/>
+          <w:sz w:val="22"/>
+          <w:lang w:val="en-GB"/>
+        </w:rPr>
+        <w:br/>
+        <w:t>We</w:t>
+      </w:r>
+      <w:r>
+        <w:rPr>
+          <w:rFonts w:ascii="Calibri" w:eastAsia="DejaVu Sans Condensed" w:hAnsi="Calibri" w:cs="DejaVu Sans Condensed"/>
+          <w:bCs/>
+          <w:sz w:val="22"/>
+          <w:lang w:val="en-GB"/>
+        </w:rPr>
+        <w:t xml:space="preserve"> used </w:t>
+      </w:r>
+      <w:proofErr w:type="spellStart"/>
+      <w:r>
+        <w:rPr>
+          <w:rFonts w:ascii="Calibri" w:eastAsia="DejaVu Sans Condensed" w:hAnsi="Calibri" w:cs="DejaVu Sans Condensed"/>
+          <w:bCs/>
+          <w:sz w:val="22"/>
+          <w:lang w:val="en-GB"/>
+        </w:rPr>
+        <w:t>Pentaho’s</w:t>
+      </w:r>
+      <w:proofErr w:type="spellEnd"/>
+      <w:r>
+        <w:rPr>
+          <w:rFonts w:ascii="Calibri" w:eastAsia="DejaVu Sans Condensed" w:hAnsi="Calibri" w:cs="DejaVu Sans Condensed"/>
+          <w:bCs/>
+          <w:sz w:val="22"/>
+          <w:lang w:val="en-GB"/>
+        </w:rPr>
+        <w:t xml:space="preserve"> Group By to sort the All Winners table according to various attributes and sum values to get the totals for the amounts of medals over time.</w:t>
+      </w:r>
+      <w:r>
+        <w:rPr>
+          <w:rFonts w:ascii="Calibri" w:eastAsia="DejaVu Sans Condensed" w:hAnsi="Calibri" w:cs="DejaVu Sans Condensed"/>
+          <w:bCs/>
+          <w:sz w:val="22"/>
+          <w:lang w:val="en-GB"/>
+        </w:rPr>
+        <w:br/>
+      </w:r>
+      <w:r>
+        <w:rPr>
+          <w:rFonts w:ascii="Calibri" w:eastAsia="DejaVu Sans Condensed" w:hAnsi="Calibri" w:cs="DejaVu Sans Condensed"/>
+          <w:bCs/>
+          <w:sz w:val="22"/>
           <w:lang w:val="en-GB"/>
         </w:rPr>
         <w:lastRenderedPageBreak/>
-        <w:t>representative countries related to those and made the association.</w:t>
-      </w:r>
-      <w:r>
-        <w:rPr>
-          <w:rFonts w:ascii="Calibri" w:eastAsia="DejaVu Sans Condensed" w:hAnsi="Calibri" w:cs="DejaVu Sans Condensed"/>
-          <w:bCs/>
-          <w:lang w:val="en-GB"/>
-        </w:rPr>
-        <w:br/>
         <w:t xml:space="preserve">To get the </w:t>
       </w:r>
       <w:r>
@@ -1591,6 +1780,7 @@
           <w:rFonts w:ascii="Calibri" w:eastAsia="DejaVu Sans Condensed" w:hAnsi="Calibri" w:cs="DejaVu Sans Condensed"/>
           <w:bCs/>
           <w:i/>
+          <w:sz w:val="22"/>
           <w:lang w:val="en-GB"/>
         </w:rPr>
         <w:t>(medals won)/(population)</w:t>
@@ -1599,6 +1789,7 @@
         <w:rPr>
           <w:rFonts w:ascii="Calibri" w:eastAsia="DejaVu Sans Condensed" w:hAnsi="Calibri" w:cs="DejaVu Sans Condensed"/>
           <w:bCs/>
+          <w:sz w:val="22"/>
           <w:lang w:val="en-GB"/>
         </w:rPr>
         <w:t xml:space="preserve"> coefficient, we counted the amount of medals for each country (</w:t>
@@ -1608,6 +1799,7 @@
         <w:rPr>
           <w:rFonts w:ascii="Calibri" w:eastAsia="DejaVu Sans Condensed" w:hAnsi="Calibri" w:cs="DejaVu Sans Condensed"/>
           <w:bCs/>
+          <w:sz w:val="22"/>
           <w:lang w:val="en-GB"/>
         </w:rPr>
         <w:t>Pentaho’s</w:t>
@@ -1617,6 +1809,7 @@
         <w:rPr>
           <w:rFonts w:ascii="Calibri" w:eastAsia="DejaVu Sans Condensed" w:hAnsi="Calibri" w:cs="DejaVu Sans Condensed"/>
           <w:bCs/>
+          <w:sz w:val="22"/>
           <w:lang w:val="en-GB"/>
         </w:rPr>
         <w:t xml:space="preserve"> </w:t>
@@ -1626,6 +1819,7 @@
           <w:rFonts w:ascii="Calibri" w:eastAsia="DejaVu Sans Condensed" w:hAnsi="Calibri" w:cs="DejaVu Sans Condensed"/>
           <w:bCs/>
           <w:i/>
+          <w:sz w:val="22"/>
           <w:lang w:val="en-GB"/>
         </w:rPr>
         <w:t>Group</w:t>
@@ -1635,6 +1829,7 @@
           <w:rFonts w:ascii="Calibri" w:eastAsia="DejaVu Sans Condensed" w:hAnsi="Calibri" w:cs="DejaVu Sans Condensed"/>
           <w:bCs/>
           <w:i/>
+          <w:sz w:val="22"/>
           <w:lang w:val="en-GB"/>
         </w:rPr>
         <w:t xml:space="preserve"> </w:t>
@@ -1644,6 +1839,7 @@
           <w:rFonts w:ascii="Calibri" w:eastAsia="DejaVu Sans Condensed" w:hAnsi="Calibri" w:cs="DejaVu Sans Condensed"/>
           <w:bCs/>
           <w:i/>
+          <w:sz w:val="22"/>
           <w:lang w:val="en-GB"/>
         </w:rPr>
         <w:t>By</w:t>
@@ -1652,6 +1848,7 @@
         <w:rPr>
           <w:rFonts w:ascii="Calibri" w:eastAsia="DejaVu Sans Condensed" w:hAnsi="Calibri" w:cs="DejaVu Sans Condensed"/>
           <w:bCs/>
+          <w:sz w:val="22"/>
           <w:lang w:val="en-GB"/>
         </w:rPr>
         <w:t xml:space="preserve"> on All Winners</w:t>
@@ -1660,6 +1857,7 @@
         <w:rPr>
           <w:rFonts w:ascii="Calibri" w:eastAsia="DejaVu Sans Condensed" w:hAnsi="Calibri" w:cs="DejaVu Sans Condensed"/>
           <w:bCs/>
+          <w:sz w:val="22"/>
           <w:lang w:val="en-GB"/>
         </w:rPr>
         <w:t>) and divided it by the population of that country in that year</w:t>
@@ -1668,6 +1866,7 @@
         <w:rPr>
           <w:rFonts w:ascii="Calibri" w:eastAsia="DejaVu Sans Condensed" w:hAnsi="Calibri" w:cs="DejaVu Sans Condensed"/>
           <w:bCs/>
+          <w:sz w:val="22"/>
           <w:lang w:val="en-GB"/>
         </w:rPr>
         <w:t xml:space="preserve"> (using </w:t>
@@ -1677,6 +1876,7 @@
         <w:rPr>
           <w:rFonts w:ascii="Calibri" w:eastAsia="DejaVu Sans Condensed" w:hAnsi="Calibri" w:cs="DejaVu Sans Condensed"/>
           <w:bCs/>
+          <w:sz w:val="22"/>
           <w:lang w:val="en-GB"/>
         </w:rPr>
         <w:t>Pentaho’s</w:t>
@@ -1686,6 +1886,7 @@
         <w:rPr>
           <w:rFonts w:ascii="Calibri" w:eastAsia="DejaVu Sans Condensed" w:hAnsi="Calibri" w:cs="DejaVu Sans Condensed"/>
           <w:bCs/>
+          <w:sz w:val="22"/>
           <w:lang w:val="en-GB"/>
         </w:rPr>
         <w:t xml:space="preserve"> </w:t>
@@ -1695,6 +1896,7 @@
           <w:rFonts w:ascii="Calibri" w:eastAsia="DejaVu Sans Condensed" w:hAnsi="Calibri" w:cs="DejaVu Sans Condensed"/>
           <w:bCs/>
           <w:i/>
+          <w:sz w:val="22"/>
           <w:lang w:val="en-GB"/>
         </w:rPr>
         <w:t>Merge Join</w:t>
@@ -1703,6 +1905,7 @@
         <w:rPr>
           <w:rFonts w:ascii="Calibri" w:eastAsia="DejaVu Sans Condensed" w:hAnsi="Calibri" w:cs="DejaVu Sans Condensed"/>
           <w:bCs/>
+          <w:sz w:val="22"/>
           <w:lang w:val="en-GB"/>
         </w:rPr>
         <w:t xml:space="preserve"> between the two tables, then </w:t>
@@ -1712,6 +1915,7 @@
           <w:rFonts w:ascii="Calibri" w:eastAsia="DejaVu Sans Condensed" w:hAnsi="Calibri" w:cs="DejaVu Sans Condensed"/>
           <w:bCs/>
           <w:i/>
+          <w:sz w:val="22"/>
           <w:lang w:val="en-GB"/>
         </w:rPr>
         <w:t>Calculation</w:t>
@@ -1720,6 +1924,7 @@
         <w:rPr>
           <w:rFonts w:ascii="Calibri" w:eastAsia="DejaVu Sans Condensed" w:hAnsi="Calibri" w:cs="DejaVu Sans Condensed"/>
           <w:bCs/>
+          <w:sz w:val="22"/>
           <w:lang w:val="en-GB"/>
         </w:rPr>
         <w:t>).</w:t>
@@ -1743,6 +1948,7 @@
           <w:rFonts w:ascii="Calibri" w:eastAsia="DejaVu Sans Condensed" w:hAnsi="Calibri" w:cs="DejaVu Sans Condensed"/>
           <w:b/>
           <w:bCs/>
+          <w:sz w:val="22"/>
           <w:lang w:val="en-GB"/>
         </w:rPr>
       </w:pPr>
@@ -1751,6 +1957,7 @@
           <w:rFonts w:ascii="Calibri" w:eastAsia="DejaVu Sans Condensed" w:hAnsi="Calibri" w:cs="DejaVu Sans Condensed"/>
           <w:b/>
           <w:bCs/>
+          <w:sz w:val="22"/>
           <w:lang w:val="en-GB"/>
         </w:rPr>
         <w:t>5</w:t>
@@ -1760,6 +1967,7 @@
           <w:rFonts w:ascii="Calibri" w:eastAsia="DejaVu Sans Condensed" w:hAnsi="Calibri" w:cs="DejaVu Sans Condensed"/>
           <w:b/>
           <w:bCs/>
+          <w:sz w:val="22"/>
           <w:lang w:val="en-GB"/>
         </w:rPr>
         <w:t xml:space="preserve">. </w:t>
@@ -1769,49 +1977,565 @@
           <w:rFonts w:ascii="Calibri" w:eastAsia="DejaVu Sans Condensed" w:hAnsi="Calibri" w:cs="DejaVu Sans Condensed"/>
           <w:b/>
           <w:bCs/>
+          <w:sz w:val="22"/>
           <w:lang w:val="en-GB"/>
         </w:rPr>
         <w:t>Mapping (Data sample / Questions)</w:t>
       </w:r>
+      <w:r>
+        <w:rPr>
+          <w:rFonts w:ascii="Calibri" w:eastAsia="DejaVu Sans Condensed" w:hAnsi="Calibri"/>
+          <w:sz w:val="22"/>
+        </w:rPr>
+        <w:br/>
+      </w:r>
     </w:p>
+    <w:tbl>
+      <w:tblPr>
+        <w:tblStyle w:val="TableGrid"/>
+        <w:tblW w:w="0" w:type="auto"/>
+        <w:tblLook w:val="04A0" w:firstRow="1" w:lastRow="0" w:firstColumn="1" w:lastColumn="0" w:noHBand="0" w:noVBand="1"/>
+      </w:tblPr>
+      <w:tblGrid>
+        <w:gridCol w:w="3440"/>
+        <w:gridCol w:w="2924"/>
+        <w:gridCol w:w="3484"/>
+      </w:tblGrid>
+      <w:tr>
+        <w:trPr>
+          <w:trHeight w:val="2221"/>
+        </w:trPr>
+        <w:tc>
+          <w:tcPr>
+            <w:tcW w:w="3440" w:type="dxa"/>
+          </w:tcPr>
+          <w:p>
+            <w:pPr>
+              <w:widowControl w:val="0"/>
+              <w:suppressAutoHyphens/>
+              <w:spacing w:after="120"/>
+              <w:rPr>
+                <w:rFonts w:ascii="Calibri" w:eastAsia="DejaVu Sans Condensed" w:hAnsi="Calibri"/>
+                <w:sz w:val="22"/>
+              </w:rPr>
+            </w:pPr>
+            <w:r>
+              <w:rPr>
+                <w:rFonts w:ascii="Calibri" w:eastAsia="DejaVu Sans Condensed" w:hAnsi="Calibri"/>
+                <w:sz w:val="22"/>
+                <w:lang w:val="en-GB"/>
+              </w:rPr>
+              <w:t>1 –</w:t>
+            </w:r>
+            <w:r>
+              <w:rPr>
+                <w:rFonts w:ascii="Calibri" w:eastAsia="DejaVu Sans Condensed" w:hAnsi="Calibri"/>
+                <w:sz w:val="22"/>
+              </w:rPr>
+              <w:t xml:space="preserve"> What countries had the most gold medalists in the first games, in 1896?</w:t>
+            </w:r>
+            <w:r>
+              <w:rPr>
+                <w:rFonts w:ascii="Calibri" w:eastAsia="DejaVu Sans Condensed" w:hAnsi="Calibri"/>
+                <w:sz w:val="22"/>
+              </w:rPr>
+              <w:br/>
+              <w:t>Year, Code, Medal, Amount</w:t>
+            </w:r>
+            <w:r>
+              <w:rPr>
+                <w:rFonts w:ascii="Calibri" w:eastAsia="DejaVu Sans Condensed" w:hAnsi="Calibri"/>
+                <w:sz w:val="22"/>
+              </w:rPr>
+              <w:br/>
+            </w:r>
+            <w:r>
+              <w:rPr>
+                <w:noProof/>
+              </w:rPr>
+              <w:drawing>
+                <wp:inline distT="0" distB="0" distL="0" distR="0" wp14:anchorId="6207D9D9" wp14:editId="4CFFAEE0">
+                  <wp:extent cx="2085975" cy="1104340"/>
+                  <wp:effectExtent l="0" t="0" r="0" b="635"/>
+                  <wp:docPr id="1" name="Picture 1" descr="http://puu.sh/kPe9Y/4ab9f7bd61.png"/>
+                  <wp:cNvGraphicFramePr>
+                    <a:graphicFrameLocks xmlns:a="http://schemas.openxmlformats.org/drawingml/2006/main" noChangeAspect="1"/>
+                  </wp:cNvGraphicFramePr>
+                  <a:graphic xmlns:a="http://schemas.openxmlformats.org/drawingml/2006/main">
+                    <a:graphicData uri="http://schemas.openxmlformats.org/drawingml/2006/picture">
+                      <pic:pic xmlns:pic="http://schemas.openxmlformats.org/drawingml/2006/picture">
+                        <pic:nvPicPr>
+                          <pic:cNvPr id="0" name="Picture 1" descr="http://puu.sh/kPe9Y/4ab9f7bd61.png"/>
+                          <pic:cNvPicPr>
+                            <a:picLocks noChangeAspect="1" noChangeArrowheads="1"/>
+                          </pic:cNvPicPr>
+                        </pic:nvPicPr>
+                        <pic:blipFill>
+                          <a:blip r:embed="rId6">
+                            <a:extLst>
+                              <a:ext uri="{28A0092B-C50C-407E-A947-70E740481C1C}">
+                                <a14:useLocalDpi xmlns:a14="http://schemas.microsoft.com/office/drawing/2010/main" val="0"/>
+                              </a:ext>
+                            </a:extLst>
+                          </a:blip>
+                          <a:srcRect/>
+                          <a:stretch>
+                            <a:fillRect/>
+                          </a:stretch>
+                        </pic:blipFill>
+                        <pic:spPr bwMode="auto">
+                          <a:xfrm>
+                            <a:off x="0" y="0"/>
+                            <a:ext cx="2085975" cy="1104340"/>
+                          </a:xfrm>
+                          <a:prstGeom prst="rect">
+                            <a:avLst/>
+                          </a:prstGeom>
+                          <a:noFill/>
+                          <a:ln>
+                            <a:noFill/>
+                          </a:ln>
+                        </pic:spPr>
+                      </pic:pic>
+                    </a:graphicData>
+                  </a:graphic>
+                </wp:inline>
+              </w:drawing>
+            </w:r>
+          </w:p>
+        </w:tc>
+        <w:tc>
+          <w:tcPr>
+            <w:tcW w:w="2924" w:type="dxa"/>
+          </w:tcPr>
+          <w:p>
+            <w:pPr>
+              <w:widowControl w:val="0"/>
+              <w:suppressAutoHyphens/>
+              <w:spacing w:after="120"/>
+              <w:rPr>
+                <w:rFonts w:ascii="Calibri" w:eastAsia="DejaVu Sans Condensed" w:hAnsi="Calibri"/>
+                <w:sz w:val="22"/>
+              </w:rPr>
+            </w:pPr>
+            <w:r>
+              <w:rPr>
+                <w:rFonts w:ascii="Calibri" w:eastAsia="DejaVu Sans Condensed" w:hAnsi="Calibri"/>
+                <w:sz w:val="22"/>
+              </w:rPr>
+              <w:t xml:space="preserve">2 – What country has the most </w:t>
+            </w:r>
+            <w:proofErr w:type="spellStart"/>
+            <w:r>
+              <w:rPr>
+                <w:rFonts w:ascii="Calibri" w:eastAsia="DejaVu Sans Condensed" w:hAnsi="Calibri"/>
+                <w:sz w:val="22"/>
+              </w:rPr>
+              <w:t>medallists</w:t>
+            </w:r>
+            <w:proofErr w:type="spellEnd"/>
+            <w:r>
+              <w:rPr>
+                <w:rFonts w:ascii="Calibri" w:eastAsia="DejaVu Sans Condensed" w:hAnsi="Calibri"/>
+                <w:sz w:val="22"/>
+              </w:rPr>
+              <w:t xml:space="preserve"> in Judo</w:t>
+            </w:r>
+            <w:r>
+              <w:rPr>
+                <w:rFonts w:ascii="Calibri" w:eastAsia="DejaVu Sans Condensed" w:hAnsi="Calibri"/>
+                <w:sz w:val="22"/>
+              </w:rPr>
+              <w:t>?</w:t>
+            </w:r>
+            <w:r>
+              <w:rPr>
+                <w:rFonts w:ascii="Calibri" w:eastAsia="DejaVu Sans Condensed" w:hAnsi="Calibri"/>
+                <w:sz w:val="22"/>
+              </w:rPr>
+              <w:br/>
+              <w:t>Sport, Code, Amount</w:t>
+            </w:r>
+            <w:r>
+              <w:rPr>
+                <w:rFonts w:ascii="Calibri" w:eastAsia="DejaVu Sans Condensed" w:hAnsi="Calibri"/>
+                <w:sz w:val="22"/>
+              </w:rPr>
+              <w:br/>
+            </w:r>
+            <w:r>
+              <w:rPr>
+                <w:noProof/>
+              </w:rPr>
+              <w:drawing>
+                <wp:inline distT="0" distB="0" distL="0" distR="0" wp14:anchorId="6F6E4C34" wp14:editId="4DADC8D4">
+                  <wp:extent cx="1750595" cy="1028700"/>
+                  <wp:effectExtent l="0" t="0" r="2540" b="0"/>
+                  <wp:docPr id="2" name="Picture 2" descr="http://puu.sh/kPekR/41664b5316.png"/>
+                  <wp:cNvGraphicFramePr>
+                    <a:graphicFrameLocks xmlns:a="http://schemas.openxmlformats.org/drawingml/2006/main" noChangeAspect="1"/>
+                  </wp:cNvGraphicFramePr>
+                  <a:graphic xmlns:a="http://schemas.openxmlformats.org/drawingml/2006/main">
+                    <a:graphicData uri="http://schemas.openxmlformats.org/drawingml/2006/picture">
+                      <pic:pic xmlns:pic="http://schemas.openxmlformats.org/drawingml/2006/picture">
+                        <pic:nvPicPr>
+                          <pic:cNvPr id="0" name="Picture 3" descr="http://puu.sh/kPekR/41664b5316.png"/>
+                          <pic:cNvPicPr>
+                            <a:picLocks noChangeAspect="1" noChangeArrowheads="1"/>
+                          </pic:cNvPicPr>
+                        </pic:nvPicPr>
+                        <pic:blipFill>
+                          <a:blip r:embed="rId7">
+                            <a:extLst>
+                              <a:ext uri="{28A0092B-C50C-407E-A947-70E740481C1C}">
+                                <a14:useLocalDpi xmlns:a14="http://schemas.microsoft.com/office/drawing/2010/main" val="0"/>
+                              </a:ext>
+                            </a:extLst>
+                          </a:blip>
+                          <a:srcRect/>
+                          <a:stretch>
+                            <a:fillRect/>
+                          </a:stretch>
+                        </pic:blipFill>
+                        <pic:spPr bwMode="auto">
+                          <a:xfrm>
+                            <a:off x="0" y="0"/>
+                            <a:ext cx="1750595" cy="1028700"/>
+                          </a:xfrm>
+                          <a:prstGeom prst="rect">
+                            <a:avLst/>
+                          </a:prstGeom>
+                          <a:noFill/>
+                          <a:ln>
+                            <a:noFill/>
+                          </a:ln>
+                        </pic:spPr>
+                      </pic:pic>
+                    </a:graphicData>
+                  </a:graphic>
+                </wp:inline>
+              </w:drawing>
+            </w:r>
+          </w:p>
+        </w:tc>
+        <w:tc>
+          <w:tcPr>
+            <w:tcW w:w="3484" w:type="dxa"/>
+          </w:tcPr>
+          <w:p>
+            <w:pPr>
+              <w:widowControl w:val="0"/>
+              <w:suppressAutoHyphens/>
+              <w:spacing w:after="120"/>
+              <w:rPr>
+                <w:rFonts w:ascii="Calibri" w:eastAsia="DejaVu Sans Condensed" w:hAnsi="Calibri"/>
+                <w:sz w:val="22"/>
+              </w:rPr>
+            </w:pPr>
+            <w:r>
+              <w:rPr>
+                <w:rFonts w:ascii="Calibri" w:eastAsia="DejaVu Sans Condensed" w:hAnsi="Calibri"/>
+                <w:sz w:val="22"/>
+              </w:rPr>
+              <w:t>3 – What are the standings of the USSR in 1964?</w:t>
+            </w:r>
+            <w:r>
+              <w:rPr>
+                <w:rFonts w:ascii="Calibri" w:eastAsia="DejaVu Sans Condensed" w:hAnsi="Calibri"/>
+                <w:sz w:val="22"/>
+              </w:rPr>
+              <w:br/>
+              <w:t>Year, Code, Medal, Amount</w:t>
+            </w:r>
+            <w:r>
+              <w:t xml:space="preserve"> </w:t>
+            </w:r>
+            <w:r>
+              <w:rPr>
+                <w:noProof/>
+              </w:rPr>
+              <w:drawing>
+                <wp:inline distT="0" distB="0" distL="0" distR="0" wp14:anchorId="51F3D6B3" wp14:editId="33FB9854">
+                  <wp:extent cx="2106448" cy="1409700"/>
+                  <wp:effectExtent l="0" t="0" r="8255" b="0"/>
+                  <wp:docPr id="3" name="Picture 3" descr="http://puu.sh/kPexB/c567f767e5.png"/>
+                  <wp:cNvGraphicFramePr>
+                    <a:graphicFrameLocks xmlns:a="http://schemas.openxmlformats.org/drawingml/2006/main" noChangeAspect="1"/>
+                  </wp:cNvGraphicFramePr>
+                  <a:graphic xmlns:a="http://schemas.openxmlformats.org/drawingml/2006/main">
+                    <a:graphicData uri="http://schemas.openxmlformats.org/drawingml/2006/picture">
+                      <pic:pic xmlns:pic="http://schemas.openxmlformats.org/drawingml/2006/picture">
+                        <pic:nvPicPr>
+                          <pic:cNvPr id="0" name="Picture 5" descr="http://puu.sh/kPexB/c567f767e5.png"/>
+                          <pic:cNvPicPr>
+                            <a:picLocks noChangeAspect="1" noChangeArrowheads="1"/>
+                          </pic:cNvPicPr>
+                        </pic:nvPicPr>
+                        <pic:blipFill>
+                          <a:blip r:embed="rId8">
+                            <a:extLst>
+                              <a:ext uri="{28A0092B-C50C-407E-A947-70E740481C1C}">
+                                <a14:useLocalDpi xmlns:a14="http://schemas.microsoft.com/office/drawing/2010/main" val="0"/>
+                              </a:ext>
+                            </a:extLst>
+                          </a:blip>
+                          <a:srcRect/>
+                          <a:stretch>
+                            <a:fillRect/>
+                          </a:stretch>
+                        </pic:blipFill>
+                        <pic:spPr bwMode="auto">
+                          <a:xfrm>
+                            <a:off x="0" y="0"/>
+                            <a:ext cx="2107269" cy="1410249"/>
+                          </a:xfrm>
+                          <a:prstGeom prst="rect">
+                            <a:avLst/>
+                          </a:prstGeom>
+                          <a:noFill/>
+                          <a:ln>
+                            <a:noFill/>
+                          </a:ln>
+                        </pic:spPr>
+                      </pic:pic>
+                    </a:graphicData>
+                  </a:graphic>
+                </wp:inline>
+              </w:drawing>
+            </w:r>
+          </w:p>
+        </w:tc>
+      </w:tr>
+      <w:tr>
+        <w:trPr>
+          <w:trHeight w:val="2086"/>
+        </w:trPr>
+        <w:tc>
+          <w:tcPr>
+            <w:tcW w:w="6364" w:type="dxa"/>
+            <w:gridSpan w:val="2"/>
+          </w:tcPr>
+          <w:p>
+            <w:pPr>
+              <w:widowControl w:val="0"/>
+              <w:suppressAutoHyphens/>
+              <w:spacing w:after="120"/>
+              <w:rPr>
+                <w:rFonts w:ascii="Calibri" w:eastAsia="DejaVu Sans Condensed" w:hAnsi="Calibri"/>
+                <w:sz w:val="22"/>
+              </w:rPr>
+            </w:pPr>
+            <w:r>
+              <w:rPr>
+                <w:rFonts w:ascii="Calibri" w:eastAsia="DejaVu Sans Condensed" w:hAnsi="Calibri"/>
+                <w:sz w:val="22"/>
+              </w:rPr>
+              <w:t xml:space="preserve">4 – See the countries with the most </w:t>
+            </w:r>
+            <w:proofErr w:type="spellStart"/>
+            <w:r>
+              <w:rPr>
+                <w:rFonts w:ascii="Calibri" w:eastAsia="DejaVu Sans Condensed" w:hAnsi="Calibri"/>
+                <w:sz w:val="22"/>
+              </w:rPr>
+              <w:t>medallists</w:t>
+            </w:r>
+            <w:proofErr w:type="spellEnd"/>
+            <w:r>
+              <w:rPr>
+                <w:rFonts w:ascii="Calibri" w:eastAsia="DejaVu Sans Condensed" w:hAnsi="Calibri"/>
+                <w:sz w:val="22"/>
+              </w:rPr>
+              <w:t xml:space="preserve"> per capita in 2008.</w:t>
+            </w:r>
+            <w:r>
+              <w:rPr>
+                <w:rFonts w:ascii="Calibri" w:eastAsia="DejaVu Sans Condensed" w:hAnsi="Calibri"/>
+                <w:sz w:val="22"/>
+              </w:rPr>
+              <w:br/>
+              <w:t>Victories, Country, Code, Year, Population, Coefficient*1 000 000</w:t>
+            </w:r>
+            <w:bookmarkStart w:id="0" w:name="_GoBack"/>
+            <w:bookmarkEnd w:id="0"/>
+          </w:p>
+          <w:p>
+            <w:pPr>
+              <w:widowControl w:val="0"/>
+              <w:suppressAutoHyphens/>
+              <w:spacing w:after="120"/>
+              <w:rPr>
+                <w:rFonts w:ascii="Calibri" w:eastAsia="DejaVu Sans Condensed" w:hAnsi="Calibri"/>
+                <w:sz w:val="22"/>
+              </w:rPr>
+            </w:pPr>
+            <w:r>
+              <w:t xml:space="preserve"> </w:t>
+            </w:r>
+            <w:r>
+              <w:rPr>
+                <w:noProof/>
+              </w:rPr>
+              <w:drawing>
+                <wp:inline distT="0" distB="0" distL="0" distR="0" wp14:anchorId="7E54E8A8" wp14:editId="44BE4E29">
+                  <wp:extent cx="3686175" cy="870347"/>
+                  <wp:effectExtent l="0" t="0" r="0" b="6350"/>
+                  <wp:docPr id="5" name="Picture 5" descr="http://puu.sh/kPf7W/66357cdc74.png"/>
+                  <wp:cNvGraphicFramePr>
+                    <a:graphicFrameLocks xmlns:a="http://schemas.openxmlformats.org/drawingml/2006/main" noChangeAspect="1"/>
+                  </wp:cNvGraphicFramePr>
+                  <a:graphic xmlns:a="http://schemas.openxmlformats.org/drawingml/2006/main">
+                    <a:graphicData uri="http://schemas.openxmlformats.org/drawingml/2006/picture">
+                      <pic:pic xmlns:pic="http://schemas.openxmlformats.org/drawingml/2006/picture">
+                        <pic:nvPicPr>
+                          <pic:cNvPr id="0" name="Picture 7" descr="http://puu.sh/kPf7W/66357cdc74.png"/>
+                          <pic:cNvPicPr>
+                            <a:picLocks noChangeAspect="1" noChangeArrowheads="1"/>
+                          </pic:cNvPicPr>
+                        </pic:nvPicPr>
+                        <pic:blipFill>
+                          <a:blip r:embed="rId9">
+                            <a:extLst>
+                              <a:ext uri="{28A0092B-C50C-407E-A947-70E740481C1C}">
+                                <a14:useLocalDpi xmlns:a14="http://schemas.microsoft.com/office/drawing/2010/main" val="0"/>
+                              </a:ext>
+                            </a:extLst>
+                          </a:blip>
+                          <a:srcRect/>
+                          <a:stretch>
+                            <a:fillRect/>
+                          </a:stretch>
+                        </pic:blipFill>
+                        <pic:spPr bwMode="auto">
+                          <a:xfrm>
+                            <a:off x="0" y="0"/>
+                            <a:ext cx="3687759" cy="870721"/>
+                          </a:xfrm>
+                          <a:prstGeom prst="rect">
+                            <a:avLst/>
+                          </a:prstGeom>
+                          <a:noFill/>
+                          <a:ln>
+                            <a:noFill/>
+                          </a:ln>
+                        </pic:spPr>
+                      </pic:pic>
+                    </a:graphicData>
+                  </a:graphic>
+                </wp:inline>
+              </w:drawing>
+            </w:r>
+          </w:p>
+        </w:tc>
+        <w:tc>
+          <w:tcPr>
+            <w:tcW w:w="3484" w:type="dxa"/>
+          </w:tcPr>
+          <w:p>
+            <w:pPr>
+              <w:widowControl w:val="0"/>
+              <w:suppressAutoHyphens/>
+              <w:spacing w:after="120"/>
+            </w:pPr>
+            <w:r>
+              <w:rPr>
+                <w:rFonts w:ascii="Calibri" w:eastAsia="DejaVu Sans Condensed" w:hAnsi="Calibri"/>
+                <w:sz w:val="22"/>
+              </w:rPr>
+              <w:t>5 – How do the USSR and Russia’s cumulative scores compare?</w:t>
+            </w:r>
+            <w:r>
+              <w:t xml:space="preserve"> </w:t>
+            </w:r>
+          </w:p>
+          <w:p>
+            <w:pPr>
+              <w:widowControl w:val="0"/>
+              <w:suppressAutoHyphens/>
+              <w:spacing w:after="120"/>
+              <w:rPr>
+                <w:rFonts w:ascii="Calibri" w:eastAsia="DejaVu Sans Condensed" w:hAnsi="Calibri"/>
+                <w:sz w:val="22"/>
+              </w:rPr>
+            </w:pPr>
+            <w:r>
+              <w:rPr>
+                <w:noProof/>
+              </w:rPr>
+              <w:drawing>
+                <wp:inline distT="0" distB="0" distL="0" distR="0" wp14:anchorId="3CC191B8" wp14:editId="68403FDC">
+                  <wp:extent cx="1548550" cy="2266950"/>
+                  <wp:effectExtent l="0" t="0" r="0" b="0"/>
+                  <wp:docPr id="6" name="Picture 6" descr="http://puu.sh/kPfrS/cc1f18b44b.png"/>
+                  <wp:cNvGraphicFramePr>
+                    <a:graphicFrameLocks xmlns:a="http://schemas.openxmlformats.org/drawingml/2006/main" noChangeAspect="1"/>
+                  </wp:cNvGraphicFramePr>
+                  <a:graphic xmlns:a="http://schemas.openxmlformats.org/drawingml/2006/main">
+                    <a:graphicData uri="http://schemas.openxmlformats.org/drawingml/2006/picture">
+                      <pic:pic xmlns:pic="http://schemas.openxmlformats.org/drawingml/2006/picture">
+                        <pic:nvPicPr>
+                          <pic:cNvPr id="0" name="Picture 9" descr="http://puu.sh/kPfrS/cc1f18b44b.png"/>
+                          <pic:cNvPicPr>
+                            <a:picLocks noChangeAspect="1" noChangeArrowheads="1"/>
+                          </pic:cNvPicPr>
+                        </pic:nvPicPr>
+                        <pic:blipFill>
+                          <a:blip r:embed="rId10">
+                            <a:extLst>
+                              <a:ext uri="{28A0092B-C50C-407E-A947-70E740481C1C}">
+                                <a14:useLocalDpi xmlns:a14="http://schemas.microsoft.com/office/drawing/2010/main" val="0"/>
+                              </a:ext>
+                            </a:extLst>
+                          </a:blip>
+                          <a:srcRect/>
+                          <a:stretch>
+                            <a:fillRect/>
+                          </a:stretch>
+                        </pic:blipFill>
+                        <pic:spPr bwMode="auto">
+                          <a:xfrm>
+                            <a:off x="0" y="0"/>
+                            <a:ext cx="1548550" cy="2266950"/>
+                          </a:xfrm>
+                          <a:prstGeom prst="rect">
+                            <a:avLst/>
+                          </a:prstGeom>
+                          <a:noFill/>
+                          <a:ln>
+                            <a:noFill/>
+                          </a:ln>
+                        </pic:spPr>
+                      </pic:pic>
+                    </a:graphicData>
+                  </a:graphic>
+                </wp:inline>
+              </w:drawing>
+            </w:r>
+          </w:p>
+        </w:tc>
+      </w:tr>
+    </w:tbl>
     <w:p>
       <w:pPr>
         <w:widowControl w:val="0"/>
         <w:suppressAutoHyphens/>
         <w:spacing w:after="120"/>
-        <w:jc w:val="both"/>
-        <w:rPr>
-          <w:rFonts w:ascii="Calibri" w:eastAsia="DejaVu Sans Condensed" w:hAnsi="Calibri"/>
-          <w:lang w:val="en-GB"/>
-        </w:rPr>
-      </w:pPr>
-      <w:r>
-        <w:rPr>
-          <w:rFonts w:ascii="Calibri" w:eastAsia="DejaVu Sans Condensed" w:hAnsi="Calibri"/>
-          <w:highlight w:val="yellow"/>
-          <w:lang w:val="en-GB"/>
-        </w:rPr>
-        <w:t xml:space="preserve">Some examples </w:t>
-      </w:r>
-      <w:r>
-        <w:rPr>
-          <w:rFonts w:ascii="Calibri" w:eastAsia="DejaVu Sans Condensed" w:hAnsi="Calibri"/>
-          <w:highlight w:val="yellow"/>
-          <w:lang w:val="en-GB"/>
-        </w:rPr>
-        <w:t>that show that with your data sample you will be able to provide the answers to the questions you formulated.</w:t>
-      </w:r>
+        <w:rPr>
+          <w:rFonts w:ascii="Calibri" w:eastAsia="DejaVu Sans Condensed" w:hAnsi="Calibri"/>
+          <w:sz w:val="22"/>
+        </w:rPr>
+      </w:pPr>
     </w:p>
     <w:p>
       <w:pPr>
-        <w:spacing w:after="0"/>
-        <w:rPr>
-          <w:rFonts w:ascii="Courier New" w:hAnsi="Courier New" w:cs="Courier New"/>
-          <w:sz w:val="18"/>
-        </w:rPr>
-      </w:pPr>
-      <w:bookmarkStart w:id="0" w:name="_GoBack"/>
-      <w:bookmarkEnd w:id="0"/>
+        <w:widowControl w:val="0"/>
+        <w:suppressAutoHyphens/>
+        <w:spacing w:after="120"/>
+        <w:rPr>
+          <w:rFonts w:ascii="Calibri" w:eastAsia="DejaVu Sans Condensed" w:hAnsi="Calibri"/>
+          <w:sz w:val="22"/>
+        </w:rPr>
+      </w:pPr>
     </w:p>
     <w:sectPr>
       <w:pgSz w:w="11900" w:h="16840"/>
@@ -2779,6 +3503,95 @@
     </w:lvl>
   </w:abstractNum>
   <w:abstractNum w:abstractNumId="7">
+    <w:nsid w:val="35ED735E"/>
+    <w:multiLevelType w:val="hybridMultilevel"/>
+    <w:tmpl w:val="C9F65E2C"/>
+    <w:lvl w:ilvl="0" w:tplc="52AC0608">
+      <w:start w:val="1"/>
+      <w:numFmt w:val="decimal"/>
+      <w:lvlText w:val="%1-"/>
+      <w:lvlJc w:val="left"/>
+      <w:pPr>
+        <w:ind w:left="720" w:hanging="360"/>
+      </w:pPr>
+      <w:rPr>
+        <w:rFonts w:cs="DejaVu Sans Condensed" w:hint="default"/>
+      </w:rPr>
+    </w:lvl>
+    <w:lvl w:ilvl="1" w:tplc="04090019" w:tentative="1">
+      <w:start w:val="1"/>
+      <w:numFmt w:val="lowerLetter"/>
+      <w:lvlText w:val="%2."/>
+      <w:lvlJc w:val="left"/>
+      <w:pPr>
+        <w:ind w:left="1440" w:hanging="360"/>
+      </w:pPr>
+    </w:lvl>
+    <w:lvl w:ilvl="2" w:tplc="0409001B" w:tentative="1">
+      <w:start w:val="1"/>
+      <w:numFmt w:val="lowerRoman"/>
+      <w:lvlText w:val="%3."/>
+      <w:lvlJc w:val="right"/>
+      <w:pPr>
+        <w:ind w:left="2160" w:hanging="180"/>
+      </w:pPr>
+    </w:lvl>
+    <w:lvl w:ilvl="3" w:tplc="0409000F" w:tentative="1">
+      <w:start w:val="1"/>
+      <w:numFmt w:val="decimal"/>
+      <w:lvlText w:val="%4."/>
+      <w:lvlJc w:val="left"/>
+      <w:pPr>
+        <w:ind w:left="2880" w:hanging="360"/>
+      </w:pPr>
+    </w:lvl>
+    <w:lvl w:ilvl="4" w:tplc="04090019" w:tentative="1">
+      <w:start w:val="1"/>
+      <w:numFmt w:val="lowerLetter"/>
+      <w:lvlText w:val="%5."/>
+      <w:lvlJc w:val="left"/>
+      <w:pPr>
+        <w:ind w:left="3600" w:hanging="360"/>
+      </w:pPr>
+    </w:lvl>
+    <w:lvl w:ilvl="5" w:tplc="0409001B" w:tentative="1">
+      <w:start w:val="1"/>
+      <w:numFmt w:val="lowerRoman"/>
+      <w:lvlText w:val="%6."/>
+      <w:lvlJc w:val="right"/>
+      <w:pPr>
+        <w:ind w:left="4320" w:hanging="180"/>
+      </w:pPr>
+    </w:lvl>
+    <w:lvl w:ilvl="6" w:tplc="0409000F" w:tentative="1">
+      <w:start w:val="1"/>
+      <w:numFmt w:val="decimal"/>
+      <w:lvlText w:val="%7."/>
+      <w:lvlJc w:val="left"/>
+      <w:pPr>
+        <w:ind w:left="5040" w:hanging="360"/>
+      </w:pPr>
+    </w:lvl>
+    <w:lvl w:ilvl="7" w:tplc="04090019" w:tentative="1">
+      <w:start w:val="1"/>
+      <w:numFmt w:val="lowerLetter"/>
+      <w:lvlText w:val="%8."/>
+      <w:lvlJc w:val="left"/>
+      <w:pPr>
+        <w:ind w:left="5760" w:hanging="360"/>
+      </w:pPr>
+    </w:lvl>
+    <w:lvl w:ilvl="8" w:tplc="0409001B" w:tentative="1">
+      <w:start w:val="1"/>
+      <w:numFmt w:val="lowerRoman"/>
+      <w:lvlText w:val="%9."/>
+      <w:lvlJc w:val="right"/>
+      <w:pPr>
+        <w:ind w:left="6480" w:hanging="180"/>
+      </w:pPr>
+    </w:lvl>
+  </w:abstractNum>
+  <w:abstractNum w:abstractNumId="8">
     <w:nsid w:val="4CAF190F"/>
     <w:multiLevelType w:val="hybridMultilevel"/>
     <w:tmpl w:val="C6DEAE7C"/>
@@ -2891,7 +3704,96 @@
       </w:rPr>
     </w:lvl>
   </w:abstractNum>
-  <w:abstractNum w:abstractNumId="8">
+  <w:abstractNum w:abstractNumId="9">
+    <w:nsid w:val="4FFB04CF"/>
+    <w:multiLevelType w:val="hybridMultilevel"/>
+    <w:tmpl w:val="CAEE9B26"/>
+    <w:lvl w:ilvl="0" w:tplc="262E2F38">
+      <w:start w:val="1"/>
+      <w:numFmt w:val="decimal"/>
+      <w:lvlText w:val="%1"/>
+      <w:lvlJc w:val="left"/>
+      <w:pPr>
+        <w:ind w:left="720" w:hanging="360"/>
+      </w:pPr>
+      <w:rPr>
+        <w:rFonts w:hint="default"/>
+      </w:rPr>
+    </w:lvl>
+    <w:lvl w:ilvl="1" w:tplc="04090019" w:tentative="1">
+      <w:start w:val="1"/>
+      <w:numFmt w:val="lowerLetter"/>
+      <w:lvlText w:val="%2."/>
+      <w:lvlJc w:val="left"/>
+      <w:pPr>
+        <w:ind w:left="1440" w:hanging="360"/>
+      </w:pPr>
+    </w:lvl>
+    <w:lvl w:ilvl="2" w:tplc="0409001B" w:tentative="1">
+      <w:start w:val="1"/>
+      <w:numFmt w:val="lowerRoman"/>
+      <w:lvlText w:val="%3."/>
+      <w:lvlJc w:val="right"/>
+      <w:pPr>
+        <w:ind w:left="2160" w:hanging="180"/>
+      </w:pPr>
+    </w:lvl>
+    <w:lvl w:ilvl="3" w:tplc="0409000F" w:tentative="1">
+      <w:start w:val="1"/>
+      <w:numFmt w:val="decimal"/>
+      <w:lvlText w:val="%4."/>
+      <w:lvlJc w:val="left"/>
+      <w:pPr>
+        <w:ind w:left="2880" w:hanging="360"/>
+      </w:pPr>
+    </w:lvl>
+    <w:lvl w:ilvl="4" w:tplc="04090019" w:tentative="1">
+      <w:start w:val="1"/>
+      <w:numFmt w:val="lowerLetter"/>
+      <w:lvlText w:val="%5."/>
+      <w:lvlJc w:val="left"/>
+      <w:pPr>
+        <w:ind w:left="3600" w:hanging="360"/>
+      </w:pPr>
+    </w:lvl>
+    <w:lvl w:ilvl="5" w:tplc="0409001B" w:tentative="1">
+      <w:start w:val="1"/>
+      <w:numFmt w:val="lowerRoman"/>
+      <w:lvlText w:val="%6."/>
+      <w:lvlJc w:val="right"/>
+      <w:pPr>
+        <w:ind w:left="4320" w:hanging="180"/>
+      </w:pPr>
+    </w:lvl>
+    <w:lvl w:ilvl="6" w:tplc="0409000F" w:tentative="1">
+      <w:start w:val="1"/>
+      <w:numFmt w:val="decimal"/>
+      <w:lvlText w:val="%7."/>
+      <w:lvlJc w:val="left"/>
+      <w:pPr>
+        <w:ind w:left="5040" w:hanging="360"/>
+      </w:pPr>
+    </w:lvl>
+    <w:lvl w:ilvl="7" w:tplc="04090019" w:tentative="1">
+      <w:start w:val="1"/>
+      <w:numFmt w:val="lowerLetter"/>
+      <w:lvlText w:val="%8."/>
+      <w:lvlJc w:val="left"/>
+      <w:pPr>
+        <w:ind w:left="5760" w:hanging="360"/>
+      </w:pPr>
+    </w:lvl>
+    <w:lvl w:ilvl="8" w:tplc="0409001B" w:tentative="1">
+      <w:start w:val="1"/>
+      <w:numFmt w:val="lowerRoman"/>
+      <w:lvlText w:val="%9."/>
+      <w:lvlJc w:val="right"/>
+      <w:pPr>
+        <w:ind w:left="6480" w:hanging="180"/>
+      </w:pPr>
+    </w:lvl>
+  </w:abstractNum>
+  <w:abstractNum w:abstractNumId="10">
     <w:nsid w:val="52902555"/>
     <w:multiLevelType w:val="hybridMultilevel"/>
     <w:tmpl w:val="E3E8FE72"/>
@@ -3023,13 +3925,19 @@
     <w:abstractNumId w:val="6"/>
   </w:num>
   <w:num w:numId="7">
-    <w:abstractNumId w:val="7"/>
+    <w:abstractNumId w:val="8"/>
   </w:num>
   <w:num w:numId="8">
     <w:abstractNumId w:val="5"/>
   </w:num>
   <w:num w:numId="9">
-    <w:abstractNumId w:val="8"/>
+    <w:abstractNumId w:val="10"/>
+  </w:num>
+  <w:num w:numId="10">
+    <w:abstractNumId w:val="7"/>
+  </w:num>
+  <w:num w:numId="11">
+    <w:abstractNumId w:val="9"/>
   </w:num>
 </w:numbering>
 </file>
@@ -3238,7 +4146,6 @@
   <w:style w:type="character" w:default="1" w:styleId="DefaultParagraphFont">
     <w:name w:val="Default Paragraph Font"/>
     <w:uiPriority w:val="1"/>
-    <w:semiHidden/>
     <w:unhideWhenUsed/>
   </w:style>
   <w:style w:type="table" w:default="1" w:styleId="TableNormal">
@@ -3330,6 +4237,28 @@
       <w:ind w:left="720"/>
       <w:contextualSpacing/>
     </w:pPr>
+  </w:style>
+  <w:style w:type="table" w:styleId="TableGrid">
+    <w:name w:val="Table Grid"/>
+    <w:basedOn w:val="TableNormal"/>
+    <w:rsid w:val="00890782"/>
+    <w:tblPr>
+      <w:tblInd w:w="0" w:type="dxa"/>
+      <w:tblBorders>
+        <w:top w:val="single" w:sz="4" w:space="0" w:color="auto"/>
+        <w:left w:val="single" w:sz="4" w:space="0" w:color="auto"/>
+        <w:bottom w:val="single" w:sz="4" w:space="0" w:color="auto"/>
+        <w:right w:val="single" w:sz="4" w:space="0" w:color="auto"/>
+        <w:insideH w:val="single" w:sz="4" w:space="0" w:color="auto"/>
+        <w:insideV w:val="single" w:sz="4" w:space="0" w:color="auto"/>
+      </w:tblBorders>
+      <w:tblCellMar>
+        <w:top w:w="0" w:type="dxa"/>
+        <w:left w:w="108" w:type="dxa"/>
+        <w:bottom w:w="0" w:type="dxa"/>
+        <w:right w:w="108" w:type="dxa"/>
+      </w:tblCellMar>
+    </w:tblPr>
   </w:style>
 </w:styles>
 </file>
@@ -3538,7 +4467,6 @@
   <w:style w:type="character" w:default="1" w:styleId="DefaultParagraphFont">
     <w:name w:val="Default Paragraph Font"/>
     <w:uiPriority w:val="1"/>
-    <w:semiHidden/>
     <w:unhideWhenUsed/>
   </w:style>
   <w:style w:type="table" w:default="1" w:styleId="TableNormal">
@@ -3630,6 +4558,28 @@
       <w:ind w:left="720"/>
       <w:contextualSpacing/>
     </w:pPr>
+  </w:style>
+  <w:style w:type="table" w:styleId="TableGrid">
+    <w:name w:val="Table Grid"/>
+    <w:basedOn w:val="TableNormal"/>
+    <w:rsid w:val="00890782"/>
+    <w:tblPr>
+      <w:tblInd w:w="0" w:type="dxa"/>
+      <w:tblBorders>
+        <w:top w:val="single" w:sz="4" w:space="0" w:color="auto"/>
+        <w:left w:val="single" w:sz="4" w:space="0" w:color="auto"/>
+        <w:bottom w:val="single" w:sz="4" w:space="0" w:color="auto"/>
+        <w:right w:val="single" w:sz="4" w:space="0" w:color="auto"/>
+        <w:insideH w:val="single" w:sz="4" w:space="0" w:color="auto"/>
+        <w:insideV w:val="single" w:sz="4" w:space="0" w:color="auto"/>
+      </w:tblBorders>
+      <w:tblCellMar>
+        <w:top w:w="0" w:type="dxa"/>
+        <w:left w:w="108" w:type="dxa"/>
+        <w:bottom w:w="0" w:type="dxa"/>
+        <w:right w:w="108" w:type="dxa"/>
+      </w:tblCellMar>
+    </w:tblPr>
   </w:style>
 </w:styles>
 </file>

</xml_diff>